<commit_message>
Added testing results for full simulation runs, updated recommendations
</commit_message>
<xml_diff>
--- a/Dataset testing and reports/powe(R)OC Testing Results.docx
+++ b/Dataset testing and reports/powe(R)OC Testing Results.docx
@@ -63,27 +63,14 @@
             <w:rStyle w:val="Hyperlink"/>
             <w:rFonts w:ascii="Times New Roman" w:hAnsi="Times New Roman" w:cs="Times New Roman"/>
           </w:rPr>
-          <w:t>https:/</w:t>
-        </w:r>
-        <w:r>
-          <w:rPr>
-            <w:rStyle w:val="Hyperlink"/>
-            <w:rFonts w:ascii="Times New Roman" w:hAnsi="Times New Roman" w:cs="Times New Roman"/>
-          </w:rPr>
-          <w:t>/github.com/E-Y-M/poweROC/tree/main/Dataset%20testing%20and%20reports</w:t>
+          <w:t>https://github.com/E-Y-M/poweROC/tree/main/Dataset%20testing%20and%20reports</w:t>
         </w:r>
       </w:hyperlink>
       <w:r>
         <w:rPr>
           <w:rFonts w:ascii="Times New Roman" w:hAnsi="Times New Roman" w:cs="Times New Roman"/>
         </w:rPr>
-        <w:t>, and were obtained from the Open Science Framework. If you have ROC data (along with analysis parameters) you are willing to share for the purposes of simulation testing, feel free to em</w:t>
-      </w:r>
-      <w:r>
-        <w:rPr>
-          <w:rFonts w:ascii="Times New Roman" w:hAnsi="Times New Roman" w:cs="Times New Roman"/>
-        </w:rPr>
-        <w:t xml:space="preserve">ail me at </w:t>
+        <w:t xml:space="preserve">, and were obtained from the Open Science Framework. If you have ROC data (along with analysis parameters) you are willing to share for the purposes of simulation testing, feel free to email me at </w:t>
       </w:r>
       <w:hyperlink r:id="rId8">
         <w:r>
@@ -128,13 +115,7 @@
         <w:rPr>
           <w:rFonts w:ascii="Times New Roman" w:hAnsi="Times New Roman" w:cs="Times New Roman"/>
         </w:rPr>
-        <w:t>AUC</w:t>
-      </w:r>
-      <w:r>
-        <w:rPr>
-          <w:rFonts w:ascii="Times New Roman" w:hAnsi="Times New Roman" w:cs="Times New Roman"/>
-        </w:rPr>
-        <w:t xml:space="preserve"> Recovery</w:t>
+        <w:t>AUC Recovery</w:t>
       </w:r>
     </w:p>
     <w:p>
@@ -148,13 +129,7 @@
         <w:rPr>
           <w:rFonts w:ascii="Times New Roman" w:hAnsi="Times New Roman" w:cs="Times New Roman"/>
         </w:rPr>
-        <w:t>At a basic level, simulation validity depends on the ability of the simulations to recover AUC values close to those in the original dataset. The figure below depicts original AUC estimates from various papers with open data (5 papers, 8 experime</w:t>
-      </w:r>
-      <w:r>
-        <w:rPr>
-          <w:rFonts w:ascii="Times New Roman" w:hAnsi="Times New Roman" w:cs="Times New Roman"/>
-        </w:rPr>
-        <w:t xml:space="preserve">nts, 22 ROC curves computed using the same N’s/pAUC cutoffs in the original papers), along with simulated estimates and intervals: </w:t>
+        <w:t xml:space="preserve">At a basic level, simulation validity depends on the ability of the simulations to recover AUC values close to those in the original dataset. The figure below depicts original AUC estimates from various papers with open data (5 papers, 8 experiments, 22 ROC curves computed using the same N’s/pAUC cutoffs in the original papers), along with simulated estimates and intervals: </w:t>
       </w:r>
       <w:r>
         <w:rPr>
@@ -207,30 +182,32 @@
         <w:rPr>
           <w:rFonts w:ascii="Times New Roman" w:hAnsi="Times New Roman" w:cs="Times New Roman"/>
         </w:rPr>
-        <w:t xml:space="preserve"> Testing the ability of the simulation to recover AUC values from experiments. Open circles represent original AUC values, a</w:t>
-      </w:r>
-      <w:r>
-        <w:rPr>
-          <w:rFonts w:ascii="Times New Roman" w:hAnsi="Times New Roman" w:cs="Times New Roman"/>
-        </w:rPr>
-        <w:t xml:space="preserve">ll other points represent simulation estimates under various conditions </w:t>
-      </w:r>
-      <w:r>
-        <w:rPr>
-          <w:rFonts w:ascii="Times New Roman" w:hAnsi="Times New Roman" w:cs="Times New Roman"/>
-        </w:rPr>
-        <w:lastRenderedPageBreak/>
-        <w:t>(“NSims” = Number of simulated datasets per effect size/N, “NBootIter” = Number of bootstrap iterations per AUC comparison). Error bars = 95% quantiles on the mean estimated AUC for th</w:t>
-      </w:r>
-      <w:r>
-        <w:rPr>
-          <w:rFonts w:ascii="Times New Roman" w:hAnsi="Times New Roman" w:cs="Times New Roman"/>
-        </w:rPr>
-        <w:t>e simulations. Overall, simulations demonstrate excellent ability to recover original AUC values, even under default settings.</w:t>
+        <w:t xml:space="preserve"> </w:t>
       </w:r>
     </w:p>
     <w:p>
       <w:pPr>
+        <w:pStyle w:val="FirstParagraph"/>
+        <w:rPr>
+          <w:rFonts w:ascii="Times New Roman" w:hAnsi="Times New Roman" w:cs="Times New Roman"/>
+        </w:rPr>
+      </w:pPr>
+      <w:r>
+        <w:rPr>
+          <w:rFonts w:ascii="Times New Roman" w:hAnsi="Times New Roman" w:cs="Times New Roman"/>
+        </w:rPr>
+        <w:t xml:space="preserve">Testing the ability of the simulation to recover AUC values from experiments. Open circles represent original AUC values, all other points represent simulation estimates under various </w:t>
+      </w:r>
+      <w:r>
+        <w:rPr>
+          <w:rFonts w:ascii="Times New Roman" w:hAnsi="Times New Roman" w:cs="Times New Roman"/>
+        </w:rPr>
+        <w:lastRenderedPageBreak/>
+        <w:t>conditions (“NSims” = Number of simulated datasets per effect size/N, “NBootIter” = Number of bootstrap iterations per AUC comparison). Error bars = 95% quantiles on the mean estimated AUC for the simulations. Overall, simulations demonstrate excellent ability to recover original AUC values, even under default settings.</w:t>
+      </w:r>
+    </w:p>
+    <w:p>
+      <w:pPr>
         <w:pStyle w:val="Heading2"/>
         <w:rPr>
           <w:rFonts w:ascii="Times New Roman" w:hAnsi="Times New Roman" w:cs="Times New Roman"/>
@@ -256,13 +233,7 @@
         <w:rPr>
           <w:rFonts w:ascii="Times New Roman" w:hAnsi="Times New Roman" w:cs="Times New Roman"/>
         </w:rPr>
-        <w:t>Still, the question remains as to whether increasing the number of simulations or</w:t>
-      </w:r>
-      <w:r>
-        <w:rPr>
-          <w:rFonts w:ascii="Times New Roman" w:hAnsi="Times New Roman" w:cs="Times New Roman"/>
-        </w:rPr>
-        <w:t xml:space="preserve"> bootstrap iterations increases power. The figure below shows the width of the 95% quantile intervals for the AUC estimates above, as a function of the simulation conditions. </w:t>
+        <w:t xml:space="preserve">Still, the question remains as to whether increasing the number of simulations or bootstrap iterations increases power. The figure below shows the width of the 95% quantile intervals for the AUC estimates above, as a function of the simulation conditions. </w:t>
       </w:r>
       <w:r>
         <w:rPr>
@@ -315,17 +286,25 @@
         <w:rPr>
           <w:rFonts w:ascii="Times New Roman" w:hAnsi="Times New Roman" w:cs="Times New Roman"/>
         </w:rPr>
-        <w:t xml:space="preserve"> Based on these simulations, it does not seem that increasing the number of simu</w:t>
-      </w:r>
-      <w:r>
-        <w:rPr>
-          <w:rFonts w:ascii="Times New Roman" w:hAnsi="Times New Roman" w:cs="Times New Roman"/>
-        </w:rPr>
-        <w:t>lations or bootstrap iterations necessarily or substantially increases the precision of the simulation beyond the default settings, suggesting that the default settings will result in reasonable estimates.</w:t>
+        <w:t xml:space="preserve"> </w:t>
       </w:r>
     </w:p>
     <w:p>
       <w:pPr>
+        <w:pStyle w:val="FirstParagraph"/>
+        <w:rPr>
+          <w:rFonts w:ascii="Times New Roman" w:hAnsi="Times New Roman" w:cs="Times New Roman"/>
+        </w:rPr>
+      </w:pPr>
+      <w:r>
+        <w:rPr>
+          <w:rFonts w:ascii="Times New Roman" w:hAnsi="Times New Roman" w:cs="Times New Roman"/>
+        </w:rPr>
+        <w:t>Based on these simulations, it does not seem that increasing the number of simulations or bootstrap iterations necessarily or substantially increases the precision of the simulation beyond the default settings, suggesting that the default settings will result in reasonable estimates.</w:t>
+      </w:r>
+    </w:p>
+    <w:p>
+      <w:pPr>
         <w:pStyle w:val="Heading2"/>
         <w:rPr>
           <w:rFonts w:ascii="Times New Roman" w:hAnsi="Times New Roman" w:cs="Times New Roman"/>
@@ -352,19 +331,7 @@
         <w:rPr>
           <w:rFonts w:ascii="Times New Roman" w:hAnsi="Times New Roman" w:cs="Times New Roman"/>
         </w:rPr>
-        <w:t>Finally</w:t>
-      </w:r>
-      <w:r>
-        <w:rPr>
-          <w:rFonts w:ascii="Times New Roman" w:hAnsi="Times New Roman" w:cs="Times New Roman"/>
-        </w:rPr>
-        <w:t>, it is not clear whether the default simulation settings result in the most accurate power estimates. I simulated power for 13 ROC comparisons from the papers above along with two simulation runs of a dataset with a prespecified null effect (to compare wi</w:t>
-      </w:r>
-      <w:r>
-        <w:rPr>
-          <w:rFonts w:ascii="Times New Roman" w:hAnsi="Times New Roman" w:cs="Times New Roman"/>
-        </w:rPr>
-        <w:t xml:space="preserve">th the normative Type I Error Rate of .05), all under the three different simulation conditions. These power estimates are plotted below: </w:t>
+        <w:t xml:space="preserve">Finally, it is not clear whether the default simulation settings result in the most accurate power estimates. I simulated power for 13 ROC comparisons from the papers above along with two simulation runs of a dataset with a prespecified null effect (to compare with the normative Type I Error Rate of .05), all under the three different simulation conditions. These power estimates are plotted below: </w:t>
       </w:r>
       <w:r>
         <w:rPr>
@@ -417,19 +384,21 @@
         <w:rPr>
           <w:rFonts w:ascii="Times New Roman" w:hAnsi="Times New Roman" w:cs="Times New Roman"/>
         </w:rPr>
-        <w:t xml:space="preserve"> Power estimates differed slightly across the different simulation conditions, but no clear patterns emerged. In thes</w:t>
-      </w:r>
-      <w:r>
-        <w:rPr>
-          <w:rFonts w:ascii="Times New Roman" w:hAnsi="Times New Roman" w:cs="Times New Roman"/>
-        </w:rPr>
-        <w:t>e examples, the maximum range of estimated power was .10. Importantly, power estimates in the two null effect simulations were close to the nominal Type I Error Rate of .05 (though the non-default settings resulted in slightly higher estimates). In light o</w:t>
-      </w:r>
-      <w:r>
-        <w:rPr>
-          <w:rFonts w:ascii="Times New Roman" w:hAnsi="Times New Roman" w:cs="Times New Roman"/>
-        </w:rPr>
-        <w:t>f these results, I recommend that users: a) Use the default simulation parameters, b) Power slightly higher than their target power (e.g., + .05-.10), and c) Conduct a couple simulation runs.</w:t>
+        <w:t xml:space="preserve"> </w:t>
+      </w:r>
+    </w:p>
+    <w:p>
+      <w:pPr>
+        <w:pStyle w:val="FirstParagraph"/>
+        <w:rPr>
+          <w:rFonts w:ascii="Times New Roman" w:hAnsi="Times New Roman" w:cs="Times New Roman"/>
+        </w:rPr>
+      </w:pPr>
+      <w:r>
+        <w:rPr>
+          <w:rFonts w:ascii="Times New Roman" w:hAnsi="Times New Roman" w:cs="Times New Roman"/>
+        </w:rPr>
+        <w:t>Power estimates differed slightly across the different simulation conditions, but no clear patterns emerged. In these examples, the maximum range of estimated power was .10. Importantly, power estimates in the two null effect simulations were close to the nominal Type I Error Rate of .05 (though the non-default settings resulted in slightly higher estimates). In light of these results, I recommend that users: a) Use the default simulation parameters, b) Power slightly higher than their target power (e.g., + .05-.10), and c) Conduct a couple simulation runs.</w:t>
       </w:r>
       <w:bookmarkEnd w:id="2"/>
     </w:p>
@@ -726,6 +695,13 @@
     <w:lsdException w:name="Placeholder Text" w:semiHidden="1"/>
     <w:lsdException w:name="Light Shading"/>
     <w:lsdException w:name="Light List"/>
+    <w:lsdException w:name="Light Grid"/>
+    <w:lsdException w:name="Medium Shading 1"/>
+    <w:lsdException w:name="Medium Shading 2"/>
+    <w:lsdException w:name="Medium List 1"/>
+    <w:lsdException w:name="Medium List 2"/>
+    <w:lsdException w:name="Medium Grid 1"/>
+    <w:lsdException w:name="Medium Grid 2"/>
     <w:lsdException w:name="Medium Grid 3"/>
     <w:lsdException w:name="Dark List"/>
     <w:lsdException w:name="Colorful Shading"/>

</xml_diff>

<commit_message>
Final testing, fixed simulation duration output
</commit_message>
<xml_diff>
--- a/Dataset testing and reports/powe(R)OC Testing Results.docx
+++ b/Dataset testing and reports/powe(R)OC Testing Results.docx
@@ -5,139 +5,97 @@
     <w:p>
       <w:pPr>
         <w:pStyle w:val="Title"/>
-        <w:rPr>
-          <w:rFonts w:ascii="Times New Roman" w:hAnsi="Times New Roman" w:cs="Times New Roman"/>
-        </w:rPr>
-      </w:pPr>
-      <w:r>
-        <w:rPr>
-          <w:rFonts w:ascii="Times New Roman" w:hAnsi="Times New Roman" w:cs="Times New Roman"/>
-        </w:rPr>
+      </w:pPr>
+      <w:r>
         <w:t>powe(R)OC Testing Results</w:t>
       </w:r>
     </w:p>
     <w:p>
       <w:pPr>
         <w:pStyle w:val="Author"/>
-        <w:rPr>
-          <w:rFonts w:ascii="Times New Roman" w:hAnsi="Times New Roman" w:cs="Times New Roman"/>
-        </w:rPr>
-      </w:pPr>
-      <w:r>
-        <w:rPr>
-          <w:rFonts w:ascii="Times New Roman" w:hAnsi="Times New Roman" w:cs="Times New Roman"/>
-        </w:rPr>
+      </w:pPr>
+      <w:r>
         <w:t>Eric Mah</w:t>
       </w:r>
     </w:p>
     <w:p>
       <w:pPr>
-        <w:pStyle w:val="Date"/>
-        <w:rPr>
-          <w:rFonts w:ascii="Times New Roman" w:hAnsi="Times New Roman" w:cs="Times New Roman"/>
-        </w:rPr>
-      </w:pPr>
-      <w:r>
-        <w:rPr>
-          <w:rFonts w:ascii="Times New Roman" w:hAnsi="Times New Roman" w:cs="Times New Roman"/>
-        </w:rPr>
-        <w:t>17/09/2021</w:t>
-      </w:r>
-    </w:p>
-    <w:p>
-      <w:pPr>
         <w:pStyle w:val="FirstParagraph"/>
-        <w:rPr>
-          <w:rFonts w:ascii="Times New Roman" w:hAnsi="Times New Roman" w:cs="Times New Roman"/>
-        </w:rPr>
-      </w:pPr>
-      <w:r>
-        <w:rPr>
-          <w:rFonts w:ascii="Times New Roman" w:hAnsi="Times New Roman" w:cs="Times New Roman"/>
-        </w:rPr>
+      </w:pPr>
+      <w:r>
         <w:t xml:space="preserve">This document details several tests of simulation validity/performance conducted using real datasets. Data/articles used for testing can all be found in </w:t>
       </w:r>
       <w:hyperlink r:id="rId7">
         <w:r>
           <w:rPr>
             <w:rStyle w:val="Hyperlink"/>
-            <w:rFonts w:ascii="Times New Roman" w:hAnsi="Times New Roman" w:cs="Times New Roman"/>
           </w:rPr>
-          <w:t>https://github.com/E-Y-M/poweROC/tree/main/Dataset%20testing%20and%20reports</w:t>
+          <w:t>https:/</w:t>
+        </w:r>
+        <w:r>
+          <w:rPr>
+            <w:rStyle w:val="Hyperlink"/>
+          </w:rPr>
+          <w:t>/github.com/E-Y-M/poweROC/tree/main/Dataset%20testing%20and%20reports</w:t>
         </w:r>
       </w:hyperlink>
       <w:r>
-        <w:rPr>
-          <w:rFonts w:ascii="Times New Roman" w:hAnsi="Times New Roman" w:cs="Times New Roman"/>
-        </w:rPr>
-        <w:t xml:space="preserve">, and were obtained from the Open Science Framework. If you have ROC data (along with analysis parameters) you are willing to share for the purposes of simulation testing, feel free to email me at </w:t>
+        <w:t>, and were obtained from the Open Science Framework. If you have ROC data (along with analysis parameters) you are willing to share for the purposes of simulation testing, feel free to em</w:t>
+      </w:r>
+      <w:r>
+        <w:t xml:space="preserve">ail me at </w:t>
       </w:r>
       <w:hyperlink r:id="rId8">
         <w:r>
           <w:rPr>
             <w:rStyle w:val="Hyperlink"/>
-            <w:rFonts w:ascii="Times New Roman" w:hAnsi="Times New Roman" w:cs="Times New Roman"/>
           </w:rPr>
           <w:t>ericmah@uvic.ca</w:t>
         </w:r>
       </w:hyperlink>
       <w:r>
-        <w:rPr>
-          <w:rFonts w:ascii="Times New Roman" w:hAnsi="Times New Roman" w:cs="Times New Roman"/>
-        </w:rPr>
         <w:t xml:space="preserve">. Issues/comments on the app or simulation testing results can be posted on GitHub at </w:t>
       </w:r>
       <w:hyperlink r:id="rId9">
         <w:r>
           <w:rPr>
             <w:rStyle w:val="Hyperlink"/>
-            <w:rFonts w:ascii="Times New Roman" w:hAnsi="Times New Roman" w:cs="Times New Roman"/>
           </w:rPr>
           <w:t>https://github.com/E-Y-M/poweROC/issues</w:t>
         </w:r>
       </w:hyperlink>
       <w:r>
+        <w:t>.</w:t>
+      </w:r>
+    </w:p>
+    <w:p>
+      <w:pPr>
+        <w:pStyle w:val="Heading2"/>
+      </w:pPr>
+      <w:bookmarkStart w:id="0" w:name="auc-recovery"/>
+      <w:r>
+        <w:t>AUC</w:t>
+      </w:r>
+      <w:r>
+        <w:t xml:space="preserve"> Recovery</w:t>
+      </w:r>
+    </w:p>
+    <w:p>
+      <w:pPr>
+        <w:pStyle w:val="FirstParagraph"/>
+      </w:pPr>
+      <w:r>
+        <w:t>At a basic level, simulation validity depends on the ability of the simulations to recover AUC values close to those in the original dataset. The figure below depicts original AUC estimates from various papers with open data (5 papers, 8 experime</w:t>
+      </w:r>
+      <w:r>
+        <w:t xml:space="preserve">nts, 22 ROC curves computed using the same N’s/pAUC cutoffs in the original papers), along with simulated estimates and intervals: </w:t>
+      </w:r>
+      <w:r>
         <w:rPr>
-          <w:rFonts w:ascii="Times New Roman" w:hAnsi="Times New Roman" w:cs="Times New Roman"/>
-        </w:rPr>
-        <w:t>.</w:t>
-      </w:r>
-    </w:p>
-    <w:p>
-      <w:pPr>
-        <w:pStyle w:val="Heading2"/>
-        <w:rPr>
-          <w:rFonts w:ascii="Times New Roman" w:hAnsi="Times New Roman" w:cs="Times New Roman"/>
-        </w:rPr>
-      </w:pPr>
-      <w:bookmarkStart w:id="0" w:name="auc-recovery"/>
-      <w:r>
-        <w:rPr>
-          <w:rFonts w:ascii="Times New Roman" w:hAnsi="Times New Roman" w:cs="Times New Roman"/>
-        </w:rPr>
-        <w:t>AUC Recovery</w:t>
-      </w:r>
-    </w:p>
-    <w:p>
-      <w:pPr>
-        <w:pStyle w:val="FirstParagraph"/>
-        <w:rPr>
-          <w:rFonts w:ascii="Times New Roman" w:hAnsi="Times New Roman" w:cs="Times New Roman"/>
-        </w:rPr>
-      </w:pPr>
-      <w:r>
-        <w:rPr>
-          <w:rFonts w:ascii="Times New Roman" w:hAnsi="Times New Roman" w:cs="Times New Roman"/>
-        </w:rPr>
-        <w:t xml:space="preserve">At a basic level, simulation validity depends on the ability of the simulations to recover AUC values close to those in the original dataset. The figure below depicts original AUC estimates from various papers with open data (5 papers, 8 experiments, 22 ROC curves computed using the same N’s/pAUC cutoffs in the original papers), along with simulated estimates and intervals: </w:t>
-      </w:r>
-      <w:r>
-        <w:rPr>
-          <w:rFonts w:ascii="Times New Roman" w:hAnsi="Times New Roman" w:cs="Times New Roman"/>
           <w:noProof/>
         </w:rPr>
         <w:drawing>
-          <wp:inline distT="0" distB="0" distL="0" distR="0" wp14:anchorId="1C23FC7C" wp14:editId="2B99D87F">
+          <wp:inline distT="0" distB="0" distL="0" distR="0" wp14:anchorId="2CFA5751" wp14:editId="1AF48503">
             <wp:extent cx="5334000" cy="4000499"/>
             <wp:effectExtent l="0" t="0" r="0" b="0"/>
             <wp:docPr id="1" name="Picture"/>
@@ -178,70 +136,51 @@
           </wp:inline>
         </w:drawing>
       </w:r>
-      <w:r>
-        <w:rPr>
-          <w:rFonts w:ascii="Times New Roman" w:hAnsi="Times New Roman" w:cs="Times New Roman"/>
-        </w:rPr>
-        <w:t xml:space="preserve"> </w:t>
-      </w:r>
-    </w:p>
-    <w:p>
-      <w:pPr>
-        <w:pStyle w:val="FirstParagraph"/>
-        <w:rPr>
-          <w:rFonts w:ascii="Times New Roman" w:hAnsi="Times New Roman" w:cs="Times New Roman"/>
-        </w:rPr>
-      </w:pPr>
-      <w:r>
-        <w:rPr>
-          <w:rFonts w:ascii="Times New Roman" w:hAnsi="Times New Roman" w:cs="Times New Roman"/>
-        </w:rPr>
-        <w:t xml:space="preserve">Testing the ability of the simulation to recover AUC values from experiments. Open circles represent original AUC values, all other points represent simulation estimates under various </w:t>
-      </w:r>
-      <w:r>
-        <w:rPr>
-          <w:rFonts w:ascii="Times New Roman" w:hAnsi="Times New Roman" w:cs="Times New Roman"/>
-        </w:rPr>
+    </w:p>
+    <w:p>
+      <w:pPr>
+        <w:pStyle w:val="BodyText"/>
+      </w:pPr>
+      <w:r>
+        <w:t>Testing the ability of the simulation to recover AUC values from experiments. Open circles represent original AUC values, a</w:t>
+      </w:r>
+      <w:r>
+        <w:t xml:space="preserve">ll other points represent simulation estimates under </w:t>
+      </w:r>
+      <w:r>
         <w:lastRenderedPageBreak/>
-        <w:t>conditions (“NSims” = Number of simulated datasets per effect size/N, “NBootIter” = Number of bootstrap iterations per AUC comparison). Error bars = 95% quantiles on the mean estimated AUC for the simulations. Overall, simulations demonstrate excellent ability to recover original AUC values, even under default settings.</w:t>
+        <w:t>various conditions (“NSims” = Number of simulated datasets per effect size/N, “NBootIter” = Number of bootstrap iterations per AUC comparison). Error bars = 95% quantiles on the mean estimated AUC for th</w:t>
+      </w:r>
+      <w:r>
+        <w:t>e simulations. Overall, simulations demonstrate excellent ability to recover original AUC values, even under default settings (NSims = 100, NBootIter = 1000).</w:t>
       </w:r>
     </w:p>
     <w:p>
       <w:pPr>
         <w:pStyle w:val="Heading2"/>
-        <w:rPr>
-          <w:rFonts w:ascii="Times New Roman" w:hAnsi="Times New Roman" w:cs="Times New Roman"/>
-        </w:rPr>
       </w:pPr>
       <w:bookmarkStart w:id="1" w:name="X3dad45b5734a4ff1c99368d19d4ab3c9dfafe72"/>
       <w:bookmarkEnd w:id="0"/>
       <w:r>
+        <w:t>Simulation precision under different conditions</w:t>
+      </w:r>
+    </w:p>
+    <w:p>
+      <w:pPr>
+        <w:pStyle w:val="FirstParagraph"/>
+      </w:pPr>
+      <w:r>
+        <w:t>Still, the question remains as to whether increas</w:t>
+      </w:r>
+      <w:r>
+        <w:t xml:space="preserve">ing the number of simulations or bootstrap iterations increases power. The figure below shows the width of the 95% quantile intervals for the AUC estimates above, as a function of the simulation conditions. </w:t>
+      </w:r>
+      <w:r>
         <w:rPr>
-          <w:rFonts w:ascii="Times New Roman" w:hAnsi="Times New Roman" w:cs="Times New Roman"/>
-        </w:rPr>
-        <w:t>Simulation precision under different conditions</w:t>
-      </w:r>
-    </w:p>
-    <w:p>
-      <w:pPr>
-        <w:pStyle w:val="FirstParagraph"/>
-        <w:rPr>
-          <w:rFonts w:ascii="Times New Roman" w:hAnsi="Times New Roman" w:cs="Times New Roman"/>
-        </w:rPr>
-      </w:pPr>
-      <w:r>
-        <w:rPr>
-          <w:rFonts w:ascii="Times New Roman" w:hAnsi="Times New Roman" w:cs="Times New Roman"/>
-        </w:rPr>
-        <w:t xml:space="preserve">Still, the question remains as to whether increasing the number of simulations or bootstrap iterations increases power. The figure below shows the width of the 95% quantile intervals for the AUC estimates above, as a function of the simulation conditions. </w:t>
-      </w:r>
-      <w:r>
-        <w:rPr>
-          <w:rFonts w:ascii="Times New Roman" w:hAnsi="Times New Roman" w:cs="Times New Roman"/>
           <w:noProof/>
         </w:rPr>
         <w:drawing>
-          <wp:inline distT="0" distB="0" distL="0" distR="0" wp14:anchorId="4813437F" wp14:editId="2611444B">
+          <wp:inline distT="0" distB="0" distL="0" distR="0" wp14:anchorId="319F7B9D" wp14:editId="4E56005D">
             <wp:extent cx="5334000" cy="5334000"/>
             <wp:effectExtent l="0" t="0" r="0" b="0"/>
             <wp:docPr id="2" name="Picture"/>
@@ -282,64 +221,48 @@
           </wp:inline>
         </w:drawing>
       </w:r>
-      <w:r>
-        <w:rPr>
-          <w:rFonts w:ascii="Times New Roman" w:hAnsi="Times New Roman" w:cs="Times New Roman"/>
-        </w:rPr>
-        <w:t xml:space="preserve"> </w:t>
-      </w:r>
-    </w:p>
-    <w:p>
-      <w:pPr>
-        <w:pStyle w:val="FirstParagraph"/>
-        <w:rPr>
-          <w:rFonts w:ascii="Times New Roman" w:hAnsi="Times New Roman" w:cs="Times New Roman"/>
-        </w:rPr>
-      </w:pPr>
-      <w:r>
-        <w:rPr>
-          <w:rFonts w:ascii="Times New Roman" w:hAnsi="Times New Roman" w:cs="Times New Roman"/>
-        </w:rPr>
-        <w:t>Based on these simulations, it does not seem that increasing the number of simulations or bootstrap iterations necessarily or substantially increases the precision of the simulation beyond the default settings, suggesting that the default settings will result in reasonable estimates.</w:t>
+    </w:p>
+    <w:p>
+      <w:pPr>
+        <w:pStyle w:val="BodyText"/>
+      </w:pPr>
+      <w:r>
+        <w:t>Based on these simulations, it does not seem th</w:t>
+      </w:r>
+      <w:r>
+        <w:t>at increasing the number of simulations or bootstrap iterations necessarily or substantially increases the precision of the simulation beyond the default settings, suggesting that the default settings will result in reasonable estimates.</w:t>
       </w:r>
     </w:p>
     <w:p>
       <w:pPr>
         <w:pStyle w:val="Heading2"/>
-        <w:rPr>
-          <w:rFonts w:ascii="Times New Roman" w:hAnsi="Times New Roman" w:cs="Times New Roman"/>
-        </w:rPr>
       </w:pPr>
       <w:bookmarkStart w:id="2" w:name="X6275a3d22b88b2ecd69119dfe3ccf3750cd34e5"/>
       <w:bookmarkEnd w:id="1"/>
       <w:r>
+        <w:lastRenderedPageBreak/>
+        <w:t>Power estimates un</w:t>
+      </w:r>
+      <w:r>
+        <w:t>der different conditions</w:t>
+      </w:r>
+    </w:p>
+    <w:p>
+      <w:pPr>
+        <w:pStyle w:val="FirstParagraph"/>
+      </w:pPr>
+      <w:r>
+        <w:t>It is not clear whether the default simulation settings result in the most accurate power estimates. I simulated power for 13 ROC comparisons from the papers above. I also conducted two simulation runs of a dataset with a prespecif</w:t>
+      </w:r>
+      <w:r>
+        <w:t xml:space="preserve">ied null effect (using the “Medium Similarity” condition from Colloff et al., 2021 as a base) to compare with the normative Type I Error Rate of .05, all under the three different simulation conditions. These power estimates are plotted below: </w:t>
+      </w:r>
+      <w:r>
         <w:rPr>
-          <w:rFonts w:ascii="Times New Roman" w:hAnsi="Times New Roman" w:cs="Times New Roman"/>
-        </w:rPr>
-        <w:lastRenderedPageBreak/>
-        <w:t>Power estimates under different conditions</w:t>
-      </w:r>
-    </w:p>
-    <w:p>
-      <w:pPr>
-        <w:pStyle w:val="FirstParagraph"/>
-        <w:rPr>
-          <w:rFonts w:ascii="Times New Roman" w:hAnsi="Times New Roman" w:cs="Times New Roman"/>
-        </w:rPr>
-      </w:pPr>
-      <w:r>
-        <w:rPr>
-          <w:rFonts w:ascii="Times New Roman" w:hAnsi="Times New Roman" w:cs="Times New Roman"/>
-        </w:rPr>
-        <w:t xml:space="preserve">Finally, it is not clear whether the default simulation settings result in the most accurate power estimates. I simulated power for 13 ROC comparisons from the papers above along with two simulation runs of a dataset with a prespecified null effect (to compare with the normative Type I Error Rate of .05), all under the three different simulation conditions. These power estimates are plotted below: </w:t>
-      </w:r>
-      <w:r>
-        <w:rPr>
-          <w:rFonts w:ascii="Times New Roman" w:hAnsi="Times New Roman" w:cs="Times New Roman"/>
           <w:noProof/>
         </w:rPr>
         <w:drawing>
-          <wp:inline distT="0" distB="0" distL="0" distR="0" wp14:anchorId="7F75ACF6" wp14:editId="607950A7">
+          <wp:inline distT="0" distB="0" distL="0" distR="0" wp14:anchorId="5458D0D1" wp14:editId="6E4FC461">
             <wp:extent cx="5334000" cy="5334000"/>
             <wp:effectExtent l="0" t="0" r="0" b="0"/>
             <wp:docPr id="3" name="Picture"/>
@@ -380,27 +303,191 @@
           </wp:inline>
         </w:drawing>
       </w:r>
+    </w:p>
+    <w:p>
+      <w:pPr>
+        <w:pStyle w:val="BodyText"/>
+      </w:pPr>
+      <w:r>
+        <w:t>Power esti</w:t>
+      </w:r>
+      <w:r>
+        <w:t>mates differed slightly across the different simulation conditions, but no clear patterns emerged. In these examples, the maximum range of estimated power was .10. Importantly, power estimates in the two null effect simulations were close to the nominal Ty</w:t>
+      </w:r>
+      <w:r>
+        <w:t>pe I Error Rate of .05 (though the non-default settings resulted in slightly higher estimates).</w:t>
+      </w:r>
+    </w:p>
+    <w:p>
+      <w:pPr>
+        <w:pStyle w:val="Heading2"/>
+      </w:pPr>
+      <w:bookmarkStart w:id="3" w:name="X61e8fca57e309e509de5f2f934009b69475b604"/>
+      <w:bookmarkEnd w:id="2"/>
+      <w:r>
+        <w:lastRenderedPageBreak/>
+        <w:t>Power curves in a full simulation example</w:t>
+      </w:r>
+    </w:p>
+    <w:p>
+      <w:pPr>
+        <w:pStyle w:val="FirstParagraph"/>
+      </w:pPr>
+      <w:r>
+        <w:t xml:space="preserve">Finally, I examined the behaviour of the different simulation settings for a full simulation example (i.e., involving </w:t>
+      </w:r>
+      <w:r>
+        <w:t>multiple N’s/sample sizes). I simulated power for 5 effect sizes and 3 sample sizes, again using the “Medium Similarity” condition data from Colloff et al. (2021) as a base. For each simulation setting I ran two simulations to get a basic idea of run-to-ru</w:t>
+      </w:r>
+      <w:r>
+        <w:t xml:space="preserve">n consistency. First, the hypothetical ROCs that were tested for this analysis: </w:t>
+      </w:r>
       <w:r>
         <w:rPr>
-          <w:rFonts w:ascii="Times New Roman" w:hAnsi="Times New Roman" w:cs="Times New Roman"/>
+          <w:noProof/>
         </w:rPr>
-        <w:t xml:space="preserve"> </w:t>
+        <w:drawing>
+          <wp:inline distT="0" distB="0" distL="0" distR="0" wp14:anchorId="052DB102" wp14:editId="44EC3F44">
+            <wp:extent cx="5334000" cy="3810000"/>
+            <wp:effectExtent l="0" t="0" r="0" b="0"/>
+            <wp:docPr id="4" name="Picture"/>
+            <wp:cNvGraphicFramePr/>
+            <a:graphic xmlns:a="http://schemas.openxmlformats.org/drawingml/2006/main">
+              <a:graphicData uri="http://schemas.openxmlformats.org/drawingml/2006/picture">
+                <pic:pic xmlns:pic="http://schemas.openxmlformats.org/drawingml/2006/picture">
+                  <pic:nvPicPr>
+                    <pic:cNvPr id="0" name="Picture" descr="C:/Users/Eric/Desktop/poweROC/./Dataset%20testing%20and%20reports/Full%20Simulation%20Tests/ROC%20curves%20tested.png"/>
+                    <pic:cNvPicPr>
+                      <a:picLocks noChangeAspect="1" noChangeArrowheads="1"/>
+                    </pic:cNvPicPr>
+                  </pic:nvPicPr>
+                  <pic:blipFill>
+                    <a:blip r:embed="rId13"/>
+                    <a:stretch>
+                      <a:fillRect/>
+                    </a:stretch>
+                  </pic:blipFill>
+                  <pic:spPr bwMode="auto">
+                    <a:xfrm>
+                      <a:off x="0" y="0"/>
+                      <a:ext cx="5334000" cy="3810000"/>
+                    </a:xfrm>
+                    <a:prstGeom prst="rect">
+                      <a:avLst/>
+                    </a:prstGeom>
+                    <a:noFill/>
+                    <a:ln w="9525">
+                      <a:noFill/>
+                      <a:headEnd/>
+                      <a:tailEnd/>
+                    </a:ln>
+                  </pic:spPr>
+                </pic:pic>
+              </a:graphicData>
+            </a:graphic>
+          </wp:inline>
+        </w:drawing>
+      </w:r>
+    </w:p>
+    <w:p>
+      <w:pPr>
+        <w:pStyle w:val="BodyText"/>
+      </w:pPr>
+      <w:r>
+        <w:lastRenderedPageBreak/>
+        <w:t xml:space="preserve">Next, power curves for these simulations: </w:t>
+      </w:r>
+      <w:r>
+        <w:rPr>
+          <w:noProof/>
+        </w:rPr>
+        <w:drawing>
+          <wp:inline distT="0" distB="0" distL="0" distR="0" wp14:anchorId="3643ED9E" wp14:editId="66FF9F09">
+            <wp:extent cx="5334000" cy="3555999"/>
+            <wp:effectExtent l="0" t="0" r="0" b="0"/>
+            <wp:docPr id="5" name="Picture"/>
+            <wp:cNvGraphicFramePr/>
+            <a:graphic xmlns:a="http://schemas.openxmlformats.org/drawingml/2006/main">
+              <a:graphicData uri="http://schemas.openxmlformats.org/drawingml/2006/picture">
+                <pic:pic xmlns:pic="http://schemas.openxmlformats.org/drawingml/2006/picture">
+                  <pic:nvPicPr>
+                    <pic:cNvPr id="0" name="Picture" descr="C:/Users/Eric/Desktop/poweROC/./Dataset%20testing%20and%20reports/Full%20Simulation%20Tests/PwrCurvePlot.png"/>
+                    <pic:cNvPicPr>
+                      <a:picLocks noChangeAspect="1" noChangeArrowheads="1"/>
+                    </pic:cNvPicPr>
+                  </pic:nvPicPr>
+                  <pic:blipFill>
+                    <a:blip r:embed="rId14"/>
+                    <a:stretch>
+                      <a:fillRect/>
+                    </a:stretch>
+                  </pic:blipFill>
+                  <pic:spPr bwMode="auto">
+                    <a:xfrm>
+                      <a:off x="0" y="0"/>
+                      <a:ext cx="5334000" cy="3555999"/>
+                    </a:xfrm>
+                    <a:prstGeom prst="rect">
+                      <a:avLst/>
+                    </a:prstGeom>
+                    <a:noFill/>
+                    <a:ln w="9525">
+                      <a:noFill/>
+                      <a:headEnd/>
+                      <a:tailEnd/>
+                    </a:ln>
+                  </pic:spPr>
+                </pic:pic>
+              </a:graphicData>
+            </a:graphic>
+          </wp:inline>
+        </w:drawing>
+      </w:r>
+    </w:p>
+    <w:p>
+      <w:pPr>
+        <w:pStyle w:val="BodyText"/>
+      </w:pPr>
+      <w:r>
+        <w:t>These simulations result in the same general expected pattern, but there are a few things worth noting. First, it appears that the</w:t>
+      </w:r>
+      <w:r>
+        <w:t xml:space="preserve"> default settings (though the fastest for simulation) result in a good amount of run-to-run variability, and a violation of power simulation expectations (i.e., higher power for a smaller effect size with the same sample size). Between increasing the boots</w:t>
+      </w:r>
+      <w:r>
+        <w:t>trap iterations and increasing the # of sims, increasing the # of sims seems to result in more run-to-run consistency while maintaining the expected patterns of results, at the cost of increasing the required simulation time (Default = ~50 minutes, NSims X</w:t>
+      </w:r>
+      <w:r>
+        <w:t>2 = ~100 minutes). At least in these examples, upping the default values of both NSims and NIter did not seem to offer substantial benefit over increasing NSims, and increasing NSims beyond 200 did not seem to result in a substantial gain.</w:t>
+      </w:r>
+    </w:p>
+    <w:p>
+      <w:pPr>
+        <w:pStyle w:val="Heading2"/>
+      </w:pPr>
+      <w:bookmarkStart w:id="4" w:name="recommendations-for-users"/>
+      <w:bookmarkEnd w:id="3"/>
+      <w:r>
+        <w:t xml:space="preserve">Recommendations </w:t>
+      </w:r>
+      <w:r>
+        <w:t>for users</w:t>
       </w:r>
     </w:p>
     <w:p>
       <w:pPr>
         <w:pStyle w:val="FirstParagraph"/>
-        <w:rPr>
-          <w:rFonts w:ascii="Times New Roman" w:hAnsi="Times New Roman" w:cs="Times New Roman"/>
-        </w:rPr>
-      </w:pPr>
-      <w:r>
-        <w:rPr>
-          <w:rFonts w:ascii="Times New Roman" w:hAnsi="Times New Roman" w:cs="Times New Roman"/>
-        </w:rPr>
-        <w:t>Power estimates differed slightly across the different simulation conditions, but no clear patterns emerged. In these examples, the maximum range of estimated power was .10. Importantly, power estimates in the two null effect simulations were close to the nominal Type I Error Rate of .05 (though the non-default settings resulted in slightly higher estimates). In light of these results, I recommend that users: a) Use the default simulation parameters, b) Power slightly higher than their target power (e.g., + .05-.10), and c) Conduct a couple simulation runs.</w:t>
-      </w:r>
-      <w:bookmarkEnd w:id="2"/>
+      </w:pPr>
+      <w:r>
+        <w:t xml:space="preserve">In light of these testing results, I recommend that users: a) Use the default simulation parameters if analysis time is a concern, but to up the # of simulations per sample/effect size to 200 if time is not a concern, b) select only a few effect </w:t>
+      </w:r>
+      <w:r>
+        <w:t xml:space="preserve">sizes/sample sizes for simulation (e.g., based on prior results documented in the app), c) set final planned sample size slightly higher than their target power (e.g., + .05-.10), and d) conduct a couple simulation runs (e.g., one with default settings to </w:t>
+      </w:r>
+      <w:r>
+        <w:t>get a general idea of the sample size, then a finer-grained simulation including only a few sample sizes and using more simulations &amp; bootstrap iterations).</w:t>
+      </w:r>
+      <w:bookmarkEnd w:id="4"/>
     </w:p>
     <w:sectPr>
       <w:pgSz w:w="12240" w:h="15840"/>
@@ -460,7 +547,7 @@
   <w:abstractNum w:abstractNumId="0" w15:restartNumberingAfterBreak="0">
     <w:nsid w:val="2C1AE401"/>
     <w:multiLevelType w:val="multilevel"/>
-    <w:tmpl w:val="73F4DB50"/>
+    <w:tmpl w:val="1C8C90A2"/>
     <w:lvl w:ilvl="0">
       <w:numFmt w:val="bullet"/>
       <w:lvlText w:val=" "/>
@@ -695,13 +782,6 @@
     <w:lsdException w:name="Placeholder Text" w:semiHidden="1"/>
     <w:lsdException w:name="Light Shading"/>
     <w:lsdException w:name="Light List"/>
-    <w:lsdException w:name="Light Grid"/>
-    <w:lsdException w:name="Medium Shading 1"/>
-    <w:lsdException w:name="Medium Shading 2"/>
-    <w:lsdException w:name="Medium List 1"/>
-    <w:lsdException w:name="Medium List 2"/>
-    <w:lsdException w:name="Medium Grid 1"/>
-    <w:lsdException w:name="Medium Grid 2"/>
     <w:lsdException w:name="Medium Grid 3"/>
     <w:lsdException w:name="Dark List"/>
     <w:lsdException w:name="Colorful Shading"/>

</xml_diff>

<commit_message>
Added "App testing & validation" tab directly into the app, updated some instructions
</commit_message>
<xml_diff>
--- a/Dataset testing and reports/powe(R)OC Testing Results.docx
+++ b/Dataset testing and reports/powe(R)OC Testing Results.docx
@@ -5,97 +5,152 @@
     <w:p>
       <w:pPr>
         <w:pStyle w:val="Title"/>
-      </w:pPr>
-      <w:r>
+        <w:rPr>
+          <w:rFonts w:ascii="Times New Roman" w:hAnsi="Times New Roman" w:cs="Times New Roman"/>
+        </w:rPr>
+      </w:pPr>
+      <w:r>
+        <w:rPr>
+          <w:rFonts w:ascii="Times New Roman" w:hAnsi="Times New Roman" w:cs="Times New Roman"/>
+        </w:rPr>
         <w:t>powe(R)OC Testing Results</w:t>
       </w:r>
     </w:p>
     <w:p>
       <w:pPr>
         <w:pStyle w:val="Author"/>
-      </w:pPr>
-      <w:r>
+        <w:rPr>
+          <w:rFonts w:ascii="Times New Roman" w:hAnsi="Times New Roman" w:cs="Times New Roman"/>
+        </w:rPr>
+      </w:pPr>
+      <w:r>
+        <w:rPr>
+          <w:rFonts w:ascii="Times New Roman" w:hAnsi="Times New Roman" w:cs="Times New Roman"/>
+        </w:rPr>
         <w:t>Eric Mah</w:t>
       </w:r>
     </w:p>
     <w:p>
       <w:pPr>
         <w:pStyle w:val="FirstParagraph"/>
-      </w:pPr>
-      <w:r>
-        <w:t xml:space="preserve">This document details several tests of simulation validity/performance conducted using real datasets. Data/articles used for testing can all be found in </w:t>
+        <w:rPr>
+          <w:rFonts w:ascii="Times New Roman" w:hAnsi="Times New Roman" w:cs="Times New Roman"/>
+        </w:rPr>
+      </w:pPr>
+      <w:r>
+        <w:rPr>
+          <w:rFonts w:ascii="Times New Roman" w:hAnsi="Times New Roman" w:cs="Times New Roman"/>
+        </w:rPr>
+        <w:t xml:space="preserve">This document details several tests of simulation validity/performance conducted using real datasets. Data/articles used for testing can all be found in the “References” section below and at </w:t>
       </w:r>
       <w:hyperlink r:id="rId7">
         <w:r>
           <w:rPr>
             <w:rStyle w:val="Hyperlink"/>
+            <w:rFonts w:ascii="Times New Roman" w:hAnsi="Times New Roman" w:cs="Times New Roman"/>
           </w:rPr>
-          <w:t>https:/</w:t>
+          <w:t>https://github.com/E-Y-M/poweROC/tree/main/Dataset%20testing%20and%20reports</w:t>
+        </w:r>
+      </w:hyperlink>
+      <w:r>
+        <w:rPr>
+          <w:rFonts w:ascii="Times New Roman" w:hAnsi="Times New Roman" w:cs="Times New Roman"/>
+        </w:rPr>
+        <w:t xml:space="preserve">, and were obtained from the Open Science Framework. If you have ROC data (along with analysis parameters) you are willing to share for the purposes </w:t>
+      </w:r>
+      <w:r>
+        <w:rPr>
+          <w:rFonts w:ascii="Times New Roman" w:hAnsi="Times New Roman" w:cs="Times New Roman"/>
+        </w:rPr>
+        <w:t xml:space="preserve">of simulation testing, feel free to email me at </w:t>
+      </w:r>
+      <w:hyperlink r:id="rId8">
+        <w:r>
+          <w:rPr>
+            <w:rStyle w:val="Hyperlink"/>
+            <w:rFonts w:ascii="Times New Roman" w:hAnsi="Times New Roman" w:cs="Times New Roman"/>
+          </w:rPr>
+          <w:t>ericmah@uvic.ca</w:t>
+        </w:r>
+      </w:hyperlink>
+      <w:r>
+        <w:rPr>
+          <w:rFonts w:ascii="Times New Roman" w:hAnsi="Times New Roman" w:cs="Times New Roman"/>
+        </w:rPr>
+        <w:t xml:space="preserve">. Issues/comments on the app or simulation testing results can be posted on GitHub at </w:t>
+      </w:r>
+      <w:hyperlink r:id="rId9">
+        <w:r>
+          <w:rPr>
+            <w:rStyle w:val="Hyperlink"/>
+            <w:rFonts w:ascii="Times New Roman" w:hAnsi="Times New Roman" w:cs="Times New Roman"/>
+          </w:rPr>
+          <w:t>https:</w:t>
         </w:r>
         <w:r>
           <w:rPr>
             <w:rStyle w:val="Hyperlink"/>
+            <w:rFonts w:ascii="Times New Roman" w:hAnsi="Times New Roman" w:cs="Times New Roman"/>
           </w:rPr>
-          <w:t>/github.com/E-Y-M/poweROC/tree/main/Dataset%20testing%20and%20reports</w:t>
+          <w:t>//github.com/E-Y-M/poweROC/issues</w:t>
         </w:r>
       </w:hyperlink>
       <w:r>
-        <w:t>, and were obtained from the Open Science Framework. If you have ROC data (along with analysis parameters) you are willing to share for the purposes of simulation testing, feel free to em</w:t>
-      </w:r>
-      <w:r>
-        <w:t xml:space="preserve">ail me at </w:t>
-      </w:r>
-      <w:hyperlink r:id="rId8">
-        <w:r>
-          <w:rPr>
-            <w:rStyle w:val="Hyperlink"/>
-          </w:rPr>
-          <w:t>ericmah@uvic.ca</w:t>
-        </w:r>
-      </w:hyperlink>
-      <w:r>
-        <w:t xml:space="preserve">. Issues/comments on the app or simulation testing results can be posted on GitHub at </w:t>
-      </w:r>
-      <w:hyperlink r:id="rId9">
-        <w:r>
-          <w:rPr>
-            <w:rStyle w:val="Hyperlink"/>
-          </w:rPr>
-          <w:t>https://github.com/E-Y-M/poweROC/issues</w:t>
-        </w:r>
-      </w:hyperlink>
-      <w:r>
+        <w:rPr>
+          <w:rFonts w:ascii="Times New Roman" w:hAnsi="Times New Roman" w:cs="Times New Roman"/>
+        </w:rPr>
         <w:t>.</w:t>
       </w:r>
     </w:p>
     <w:p>
       <w:pPr>
         <w:pStyle w:val="Heading2"/>
+        <w:rPr>
+          <w:rFonts w:ascii="Times New Roman" w:hAnsi="Times New Roman" w:cs="Times New Roman"/>
+        </w:rPr>
       </w:pPr>
       <w:bookmarkStart w:id="0" w:name="auc-recovery"/>
       <w:r>
-        <w:t>AUC</w:t>
-      </w:r>
-      <w:r>
-        <w:t xml:space="preserve"> Recovery</w:t>
+        <w:rPr>
+          <w:rFonts w:ascii="Times New Roman" w:hAnsi="Times New Roman" w:cs="Times New Roman"/>
+        </w:rPr>
+        <w:t>AUC Recovery</w:t>
       </w:r>
     </w:p>
     <w:p>
       <w:pPr>
         <w:pStyle w:val="FirstParagraph"/>
-      </w:pPr>
-      <w:r>
-        <w:t>At a basic level, simulation validity depends on the ability of the simulations to recover AUC values close to those in the original dataset. The figure below depicts original AUC estimates from various papers with open data (5 papers, 8 experime</w:t>
-      </w:r>
-      <w:r>
-        <w:t xml:space="preserve">nts, 22 ROC curves computed using the same N’s/pAUC cutoffs in the original papers), along with simulated estimates and intervals: </w:t>
-      </w:r>
-      <w:r>
-        <w:rPr>
+        <w:rPr>
+          <w:rFonts w:ascii="Times New Roman" w:hAnsi="Times New Roman" w:cs="Times New Roman"/>
+        </w:rPr>
+      </w:pPr>
+      <w:r>
+        <w:rPr>
+          <w:rFonts w:ascii="Times New Roman" w:hAnsi="Times New Roman" w:cs="Times New Roman"/>
+        </w:rPr>
+        <w:t>At a basic level, simulation validity depends on the ability of the simulations to recover AUC values close to those in the original dataset. The figure below depicts original AUC estimates from various paper</w:t>
+      </w:r>
+      <w:r>
+        <w:rPr>
+          <w:rFonts w:ascii="Times New Roman" w:hAnsi="Times New Roman" w:cs="Times New Roman"/>
+        </w:rPr>
+        <w:t>s with open data (5 papers, 8 experiments, 22 ROC curves computed using the same N’s/pAUC cutoffs in the original papers), along with simulated estimates and intervals:</w:t>
+      </w:r>
+    </w:p>
+    <w:p>
+      <w:pPr>
+        <w:pStyle w:val="BodyText"/>
+        <w:rPr>
+          <w:rFonts w:ascii="Times New Roman" w:hAnsi="Times New Roman" w:cs="Times New Roman"/>
+        </w:rPr>
+      </w:pPr>
+      <w:r>
+        <w:rPr>
+          <w:rFonts w:ascii="Times New Roman" w:hAnsi="Times New Roman" w:cs="Times New Roman"/>
           <w:noProof/>
         </w:rPr>
         <w:drawing>
-          <wp:inline distT="0" distB="0" distL="0" distR="0" wp14:anchorId="2CFA5751" wp14:editId="1AF48503">
+          <wp:inline distT="0" distB="0" distL="0" distR="0" wp14:anchorId="391F6FFB" wp14:editId="0617B1F9">
             <wp:extent cx="5334000" cy="4000499"/>
             <wp:effectExtent l="0" t="0" r="0" b="0"/>
             <wp:docPr id="1" name="Picture"/>
@@ -140,47 +195,79 @@
     <w:p>
       <w:pPr>
         <w:pStyle w:val="BodyText"/>
-      </w:pPr>
-      <w:r>
-        <w:t>Testing the ability of the simulation to recover AUC values from experiments. Open circles represent original AUC values, a</w:t>
-      </w:r>
-      <w:r>
-        <w:t xml:space="preserve">ll other points represent simulation estimates under </w:t>
-      </w:r>
-      <w:r>
-        <w:lastRenderedPageBreak/>
-        <w:t>various conditions (“NSims” = Number of simulated datasets per effect size/N, “NBootIter” = Number of bootstrap iterations per AUC comparison). Error bars = 95% quantiles on the mean estimated AUC for th</w:t>
-      </w:r>
-      <w:r>
-        <w:t>e simulations. Overall, simulations demonstrate excellent ability to recover original AUC values, even under default settings (NSims = 100, NBootIter = 1000).</w:t>
+        <w:rPr>
+          <w:rFonts w:ascii="Times New Roman" w:hAnsi="Times New Roman" w:cs="Times New Roman"/>
+        </w:rPr>
+      </w:pPr>
+      <w:r>
+        <w:rPr>
+          <w:rFonts w:ascii="Times New Roman" w:hAnsi="Times New Roman" w:cs="Times New Roman"/>
+        </w:rPr>
+        <w:t>Testing the ability of the simulation to recover AUC values from experiments. Open ci</w:t>
+      </w:r>
+      <w:r>
+        <w:rPr>
+          <w:rFonts w:ascii="Times New Roman" w:hAnsi="Times New Roman" w:cs="Times New Roman"/>
+        </w:rPr>
+        <w:t>rcles represent original AUC values, all other points represent simulation estimates under various conditions (“NSims” = Number of simulated datasets per effect size/N, “NBootIter” = Number of bootstrap iterations per AUC comparison). Error bars = 95% quan</w:t>
+      </w:r>
+      <w:r>
+        <w:rPr>
+          <w:rFonts w:ascii="Times New Roman" w:hAnsi="Times New Roman" w:cs="Times New Roman"/>
+        </w:rPr>
+        <w:t>tiles on the mean estimated AUC for the simulations. Overall, simulations demonstrate excellent ability to recover original AUC values, even under default settings (NSims = 100, NBootIter = 1000).</w:t>
       </w:r>
     </w:p>
     <w:p>
       <w:pPr>
         <w:pStyle w:val="Heading2"/>
+        <w:rPr>
+          <w:rFonts w:ascii="Times New Roman" w:hAnsi="Times New Roman" w:cs="Times New Roman"/>
+        </w:rPr>
       </w:pPr>
       <w:bookmarkStart w:id="1" w:name="X3dad45b5734a4ff1c99368d19d4ab3c9dfafe72"/>
       <w:bookmarkEnd w:id="0"/>
       <w:r>
+        <w:rPr>
+          <w:rFonts w:ascii="Times New Roman" w:hAnsi="Times New Roman" w:cs="Times New Roman"/>
+        </w:rPr>
         <w:t>Simulation precision under different conditions</w:t>
       </w:r>
     </w:p>
     <w:p>
       <w:pPr>
         <w:pStyle w:val="FirstParagraph"/>
-      </w:pPr>
-      <w:r>
-        <w:t>Still, the question remains as to whether increas</w:t>
-      </w:r>
-      <w:r>
-        <w:t xml:space="preserve">ing the number of simulations or bootstrap iterations increases power. The figure below shows the width of the 95% quantile intervals for the AUC estimates above, as a function of the simulation conditions. </w:t>
-      </w:r>
-      <w:r>
-        <w:rPr>
+        <w:rPr>
+          <w:rFonts w:ascii="Times New Roman" w:hAnsi="Times New Roman" w:cs="Times New Roman"/>
+        </w:rPr>
+      </w:pPr>
+      <w:r>
+        <w:rPr>
+          <w:rFonts w:ascii="Times New Roman" w:hAnsi="Times New Roman" w:cs="Times New Roman"/>
+        </w:rPr>
+        <w:t xml:space="preserve">Still, the </w:t>
+      </w:r>
+      <w:r>
+        <w:rPr>
+          <w:rFonts w:ascii="Times New Roman" w:hAnsi="Times New Roman" w:cs="Times New Roman"/>
+        </w:rPr>
+        <w:t>question remains as to whether increasing the number of simulations or bootstrap iterations increases power. The figure below shows the width of the 95% quantile intervals for the AUC estimates above, as a function of the simulation conditions.</w:t>
+      </w:r>
+    </w:p>
+    <w:p>
+      <w:pPr>
+        <w:pStyle w:val="BodyText"/>
+        <w:rPr>
+          <w:rFonts w:ascii="Times New Roman" w:hAnsi="Times New Roman" w:cs="Times New Roman"/>
+        </w:rPr>
+      </w:pPr>
+      <w:r>
+        <w:rPr>
+          <w:rFonts w:ascii="Times New Roman" w:hAnsi="Times New Roman" w:cs="Times New Roman"/>
           <w:noProof/>
         </w:rPr>
         <w:drawing>
-          <wp:inline distT="0" distB="0" distL="0" distR="0" wp14:anchorId="319F7B9D" wp14:editId="4E56005D">
+          <wp:inline distT="0" distB="0" distL="0" distR="0" wp14:anchorId="5613635D" wp14:editId="40D7D2AF">
             <wp:extent cx="5334000" cy="5334000"/>
             <wp:effectExtent l="0" t="0" r="0" b="0"/>
             <wp:docPr id="2" name="Picture"/>
@@ -225,44 +312,85 @@
     <w:p>
       <w:pPr>
         <w:pStyle w:val="BodyText"/>
-      </w:pPr>
-      <w:r>
-        <w:t>Based on these simulations, it does not seem th</w:t>
-      </w:r>
-      <w:r>
-        <w:t>at increasing the number of simulations or bootstrap iterations necessarily or substantially increases the precision of the simulation beyond the default settings, suggesting that the default settings will result in reasonable estimates.</w:t>
+        <w:rPr>
+          <w:rFonts w:ascii="Times New Roman" w:hAnsi="Times New Roman" w:cs="Times New Roman"/>
+        </w:rPr>
+      </w:pPr>
+      <w:r>
+        <w:rPr>
+          <w:rFonts w:ascii="Times New Roman" w:hAnsi="Times New Roman" w:cs="Times New Roman"/>
+        </w:rPr>
+        <w:t xml:space="preserve">Based on </w:t>
+      </w:r>
+      <w:r>
+        <w:rPr>
+          <w:rFonts w:ascii="Times New Roman" w:hAnsi="Times New Roman" w:cs="Times New Roman"/>
+        </w:rPr>
+        <w:t>these simulations, it does not seem that increasing the number of simulations or bootstrap iterations necessarily or substantially increases the precision of the simulation beyond the default settings, suggesting that the default settings will result in re</w:t>
+      </w:r>
+      <w:r>
+        <w:rPr>
+          <w:rFonts w:ascii="Times New Roman" w:hAnsi="Times New Roman" w:cs="Times New Roman"/>
+        </w:rPr>
+        <w:t>asonable estimates.</w:t>
       </w:r>
     </w:p>
     <w:p>
       <w:pPr>
         <w:pStyle w:val="Heading2"/>
+        <w:rPr>
+          <w:rFonts w:ascii="Times New Roman" w:hAnsi="Times New Roman" w:cs="Times New Roman"/>
+        </w:rPr>
       </w:pPr>
       <w:bookmarkStart w:id="2" w:name="X6275a3d22b88b2ecd69119dfe3ccf3750cd34e5"/>
       <w:bookmarkEnd w:id="1"/>
       <w:r>
-        <w:lastRenderedPageBreak/>
-        <w:t>Power estimates un</w:t>
-      </w:r>
-      <w:r>
-        <w:t>der different conditions</w:t>
+        <w:rPr>
+          <w:rFonts w:ascii="Times New Roman" w:hAnsi="Times New Roman" w:cs="Times New Roman"/>
+        </w:rPr>
+        <w:t>Power estimates under different conditions</w:t>
       </w:r>
     </w:p>
     <w:p>
       <w:pPr>
         <w:pStyle w:val="FirstParagraph"/>
-      </w:pPr>
-      <w:r>
-        <w:t>It is not clear whether the default simulation settings result in the most accurate power estimates. I simulated power for 13 ROC comparisons from the papers above. I also conducted two simulation runs of a dataset with a prespecif</w:t>
-      </w:r>
-      <w:r>
-        <w:t xml:space="preserve">ied null effect (using the “Medium Similarity” condition from Colloff et al., 2021 as a base) to compare with the normative Type I Error Rate of .05, all under the three different simulation conditions. These power estimates are plotted below: </w:t>
-      </w:r>
-      <w:r>
-        <w:rPr>
+        <w:rPr>
+          <w:rFonts w:ascii="Times New Roman" w:hAnsi="Times New Roman" w:cs="Times New Roman"/>
+        </w:rPr>
+      </w:pPr>
+      <w:r>
+        <w:rPr>
+          <w:rFonts w:ascii="Times New Roman" w:hAnsi="Times New Roman" w:cs="Times New Roman"/>
+        </w:rPr>
+        <w:t>It is not clear whether the default simulation settings result in the most accurate power estimates. I simulated power for 13 ROC comparisons from the papers above. I also conducted two simulat</w:t>
+      </w:r>
+      <w:r>
+        <w:rPr>
+          <w:rFonts w:ascii="Times New Roman" w:hAnsi="Times New Roman" w:cs="Times New Roman"/>
+        </w:rPr>
+        <w:t>ion runs of a dataset with a prespecified null effect (using the “Medium Similarity” condition from Colloff et al., 2021 as a base) to compare with the normative Type I Error Rate of .05, all under the three different simulation conditions. These power est</w:t>
+      </w:r>
+      <w:r>
+        <w:rPr>
+          <w:rFonts w:ascii="Times New Roman" w:hAnsi="Times New Roman" w:cs="Times New Roman"/>
+        </w:rPr>
+        <w:t>imates are plotted below:</w:t>
+      </w:r>
+    </w:p>
+    <w:p>
+      <w:pPr>
+        <w:pStyle w:val="BodyText"/>
+        <w:rPr>
+          <w:rFonts w:ascii="Times New Roman" w:hAnsi="Times New Roman" w:cs="Times New Roman"/>
+        </w:rPr>
+      </w:pPr>
+      <w:r>
+        <w:rPr>
+          <w:rFonts w:ascii="Times New Roman" w:hAnsi="Times New Roman" w:cs="Times New Roman"/>
           <w:noProof/>
         </w:rPr>
         <w:drawing>
-          <wp:inline distT="0" distB="0" distL="0" distR="0" wp14:anchorId="5458D0D1" wp14:editId="6E4FC461">
+          <wp:inline distT="0" distB="0" distL="0" distR="0" wp14:anchorId="32BA4CA1" wp14:editId="301A9A26">
             <wp:extent cx="5334000" cy="5334000"/>
             <wp:effectExtent l="0" t="0" r="0" b="0"/>
             <wp:docPr id="3" name="Picture"/>
@@ -307,47 +435,79 @@
     <w:p>
       <w:pPr>
         <w:pStyle w:val="BodyText"/>
-      </w:pPr>
-      <w:r>
-        <w:t>Power esti</w:t>
-      </w:r>
-      <w:r>
-        <w:t>mates differed slightly across the different simulation conditions, but no clear patterns emerged. In these examples, the maximum range of estimated power was .10. Importantly, power estimates in the two null effect simulations were close to the nominal Ty</w:t>
-      </w:r>
-      <w:r>
-        <w:t>pe I Error Rate of .05 (though the non-default settings resulted in slightly higher estimates).</w:t>
+        <w:rPr>
+          <w:rFonts w:ascii="Times New Roman" w:hAnsi="Times New Roman" w:cs="Times New Roman"/>
+        </w:rPr>
+      </w:pPr>
+      <w:r>
+        <w:rPr>
+          <w:rFonts w:ascii="Times New Roman" w:hAnsi="Times New Roman" w:cs="Times New Roman"/>
+        </w:rPr>
+        <w:t>Power estimates differed slightly across the different simulation conditions, but no clear patterns emerged. In these examples, the maximum range of estimated power was .10. Importantly, power estimates in the two null effect si</w:t>
+      </w:r>
+      <w:r>
+        <w:rPr>
+          <w:rFonts w:ascii="Times New Roman" w:hAnsi="Times New Roman" w:cs="Times New Roman"/>
+        </w:rPr>
+        <w:t>mulations were close to the nominal Type I Error Rate of .05 (though the non-default settings resulted in slightly higher estimates).</w:t>
       </w:r>
     </w:p>
     <w:p>
       <w:pPr>
         <w:pStyle w:val="Heading2"/>
+        <w:rPr>
+          <w:rFonts w:ascii="Times New Roman" w:hAnsi="Times New Roman" w:cs="Times New Roman"/>
+        </w:rPr>
       </w:pPr>
       <w:bookmarkStart w:id="3" w:name="X61e8fca57e309e509de5f2f934009b69475b604"/>
       <w:bookmarkEnd w:id="2"/>
       <w:r>
-        <w:lastRenderedPageBreak/>
+        <w:rPr>
+          <w:rFonts w:ascii="Times New Roman" w:hAnsi="Times New Roman" w:cs="Times New Roman"/>
+        </w:rPr>
         <w:t>Power curves in a full simulation example</w:t>
       </w:r>
     </w:p>
     <w:p>
       <w:pPr>
         <w:pStyle w:val="FirstParagraph"/>
-      </w:pPr>
-      <w:r>
-        <w:t xml:space="preserve">Finally, I examined the behaviour of the different simulation settings for a full simulation example (i.e., involving </w:t>
-      </w:r>
-      <w:r>
-        <w:t>multiple N’s/sample sizes). I simulated power for 5 effect sizes and 3 sample sizes, again using the “Medium Similarity” condition data from Colloff et al. (2021) as a base. For each simulation setting I ran two simulations to get a basic idea of run-to-ru</w:t>
-      </w:r>
-      <w:r>
-        <w:t xml:space="preserve">n consistency. First, the hypothetical ROCs that were tested for this analysis: </w:t>
-      </w:r>
-      <w:r>
-        <w:rPr>
+        <w:rPr>
+          <w:rFonts w:ascii="Times New Roman" w:hAnsi="Times New Roman" w:cs="Times New Roman"/>
+        </w:rPr>
+      </w:pPr>
+      <w:r>
+        <w:rPr>
+          <w:rFonts w:ascii="Times New Roman" w:hAnsi="Times New Roman" w:cs="Times New Roman"/>
+        </w:rPr>
+        <w:t>Finally, I examined the behaviour of the different simulation settings for a ful</w:t>
+      </w:r>
+      <w:r>
+        <w:rPr>
+          <w:rFonts w:ascii="Times New Roman" w:hAnsi="Times New Roman" w:cs="Times New Roman"/>
+        </w:rPr>
+        <w:t>l simulation example (i.e., involving multiple N’s/sample sizes). I simulated power for 5 effect sizes and 3 sample sizes, again using the “Medium Similarity” condition data from Colloff et al. (2021) as a base. For each simulation setting I ran two simula</w:t>
+      </w:r>
+      <w:r>
+        <w:rPr>
+          <w:rFonts w:ascii="Times New Roman" w:hAnsi="Times New Roman" w:cs="Times New Roman"/>
+        </w:rPr>
+        <w:t>tions to get a basic idea of run-to-run consistency. First, the hypothetical ROCs that were tested for this analysis:</w:t>
+      </w:r>
+    </w:p>
+    <w:p>
+      <w:pPr>
+        <w:pStyle w:val="BodyText"/>
+        <w:rPr>
+          <w:rFonts w:ascii="Times New Roman" w:hAnsi="Times New Roman" w:cs="Times New Roman"/>
+        </w:rPr>
+      </w:pPr>
+      <w:r>
+        <w:rPr>
+          <w:rFonts w:ascii="Times New Roman" w:hAnsi="Times New Roman" w:cs="Times New Roman"/>
           <w:noProof/>
         </w:rPr>
         <w:drawing>
-          <wp:inline distT="0" distB="0" distL="0" distR="0" wp14:anchorId="052DB102" wp14:editId="44EC3F44">
+          <wp:inline distT="0" distB="0" distL="0" distR="0" wp14:anchorId="07987F98" wp14:editId="0063B141">
             <wp:extent cx="5334000" cy="3810000"/>
             <wp:effectExtent l="0" t="0" r="0" b="0"/>
             <wp:docPr id="4" name="Picture"/>
@@ -392,17 +552,31 @@
     <w:p>
       <w:pPr>
         <w:pStyle w:val="BodyText"/>
-      </w:pPr>
-      <w:r>
-        <w:lastRenderedPageBreak/>
-        <w:t xml:space="preserve">Next, power curves for these simulations: </w:t>
-      </w:r>
-      <w:r>
-        <w:rPr>
+        <w:rPr>
+          <w:rFonts w:ascii="Times New Roman" w:hAnsi="Times New Roman" w:cs="Times New Roman"/>
+        </w:rPr>
+      </w:pPr>
+      <w:r>
+        <w:rPr>
+          <w:rFonts w:ascii="Times New Roman" w:hAnsi="Times New Roman" w:cs="Times New Roman"/>
+        </w:rPr>
+        <w:t>Next, power curves for these simulations:</w:t>
+      </w:r>
+    </w:p>
+    <w:p>
+      <w:pPr>
+        <w:pStyle w:val="BodyText"/>
+        <w:rPr>
+          <w:rFonts w:ascii="Times New Roman" w:hAnsi="Times New Roman" w:cs="Times New Roman"/>
+        </w:rPr>
+      </w:pPr>
+      <w:r>
+        <w:rPr>
+          <w:rFonts w:ascii="Times New Roman" w:hAnsi="Times New Roman" w:cs="Times New Roman"/>
           <w:noProof/>
         </w:rPr>
         <w:drawing>
-          <wp:inline distT="0" distB="0" distL="0" distR="0" wp14:anchorId="3643ED9E" wp14:editId="66FF9F09">
+          <wp:inline distT="0" distB="0" distL="0" distR="0" wp14:anchorId="0B93C596" wp14:editId="3F0FBD19">
             <wp:extent cx="5334000" cy="3555999"/>
             <wp:effectExtent l="0" t="0" r="0" b="0"/>
             <wp:docPr id="5" name="Picture"/>
@@ -447,47 +621,334 @@
     <w:p>
       <w:pPr>
         <w:pStyle w:val="BodyText"/>
-      </w:pPr>
-      <w:r>
-        <w:t>These simulations result in the same general expected pattern, but there are a few things worth noting. First, it appears that the</w:t>
-      </w:r>
-      <w:r>
-        <w:t xml:space="preserve"> default settings (though the fastest for simulation) result in a good amount of run-to-run variability, and a violation of power simulation expectations (i.e., higher power for a smaller effect size with the same sample size). Between increasing the boots</w:t>
-      </w:r>
-      <w:r>
-        <w:t>trap iterations and increasing the # of sims, increasing the # of sims seems to result in more run-to-run consistency while maintaining the expected patterns of results, at the cost of increasing the required simulation time (Default = ~50 minutes, NSims X</w:t>
-      </w:r>
-      <w:r>
-        <w:t>2 = ~100 minutes). At least in these examples, upping the default values of both NSims and NIter did not seem to offer substantial benefit over increasing NSims, and increasing NSims beyond 200 did not seem to result in a substantial gain.</w:t>
+        <w:rPr>
+          <w:rFonts w:ascii="Times New Roman" w:hAnsi="Times New Roman" w:cs="Times New Roman"/>
+        </w:rPr>
+      </w:pPr>
+      <w:r>
+        <w:rPr>
+          <w:rFonts w:ascii="Times New Roman" w:hAnsi="Times New Roman" w:cs="Times New Roman"/>
+        </w:rPr>
+        <w:t>These simulations result in the same general expected pattern, but there are a few things wo</w:t>
+      </w:r>
+      <w:r>
+        <w:rPr>
+          <w:rFonts w:ascii="Times New Roman" w:hAnsi="Times New Roman" w:cs="Times New Roman"/>
+        </w:rPr>
+        <w:t>rth noting. First, it appears that the default settings (though the fastest for simulation) result in a good amount of run-to-run variability, and a violation of power simulation expectations (i.e., higher power for a smaller effect size with the same samp</w:t>
+      </w:r>
+      <w:r>
+        <w:rPr>
+          <w:rFonts w:ascii="Times New Roman" w:hAnsi="Times New Roman" w:cs="Times New Roman"/>
+        </w:rPr>
+        <w:t>le size). Between increasing the bootstrap iterations and increasing the # of sims, increasing the # of sims seems to result in more run-to-run consistency while maintaining the expected patterns of results, at the cost of increasing the required simulatio</w:t>
+      </w:r>
+      <w:r>
+        <w:rPr>
+          <w:rFonts w:ascii="Times New Roman" w:hAnsi="Times New Roman" w:cs="Times New Roman"/>
+        </w:rPr>
+        <w:t>n time. At least in these examples, upping the default values of both NSims and NIter did not seem to offer substantial benefit over increasing NSims, and increasing NSims beyond 200 did not seem to result in a substantial gain.</w:t>
       </w:r>
     </w:p>
     <w:p>
       <w:pPr>
         <w:pStyle w:val="Heading2"/>
+        <w:rPr>
+          <w:rFonts w:ascii="Times New Roman" w:hAnsi="Times New Roman" w:cs="Times New Roman"/>
+        </w:rPr>
       </w:pPr>
       <w:bookmarkStart w:id="4" w:name="recommendations-for-users"/>
       <w:bookmarkEnd w:id="3"/>
       <w:r>
-        <w:t xml:space="preserve">Recommendations </w:t>
-      </w:r>
-      <w:r>
-        <w:t>for users</w:t>
+        <w:rPr>
+          <w:rFonts w:ascii="Times New Roman" w:hAnsi="Times New Roman" w:cs="Times New Roman"/>
+        </w:rPr>
+        <w:t>Recommendations for users</w:t>
       </w:r>
     </w:p>
     <w:p>
       <w:pPr>
         <w:pStyle w:val="FirstParagraph"/>
-      </w:pPr>
-      <w:r>
-        <w:t xml:space="preserve">In light of these testing results, I recommend that users: a) Use the default simulation parameters if analysis time is a concern, but to up the # of simulations per sample/effect size to 200 if time is not a concern, b) select only a few effect </w:t>
-      </w:r>
-      <w:r>
-        <w:t xml:space="preserve">sizes/sample sizes for simulation (e.g., based on prior results documented in the app), c) set final planned sample size slightly higher than their target power (e.g., + .05-.10), and d) conduct a couple simulation runs (e.g., one with default settings to </w:t>
-      </w:r>
-      <w:r>
-        <w:t>get a general idea of the sample size, then a finer-grained simulation including only a few sample sizes and using more simulations &amp; bootstrap iterations).</w:t>
-      </w:r>
+        <w:rPr>
+          <w:rFonts w:ascii="Times New Roman" w:hAnsi="Times New Roman" w:cs="Times New Roman"/>
+        </w:rPr>
+      </w:pPr>
+      <w:r>
+        <w:rPr>
+          <w:rFonts w:ascii="Times New Roman" w:hAnsi="Times New Roman" w:cs="Times New Roman"/>
+        </w:rPr>
+        <w:t>I</w:t>
+      </w:r>
+      <w:r>
+        <w:rPr>
+          <w:rFonts w:ascii="Times New Roman" w:hAnsi="Times New Roman" w:cs="Times New Roman"/>
+        </w:rPr>
+        <w:t>n light of these testing results, I recommend that users: a) Use the default simulation parameters if analysis time is a concern, but to up the # of simulations per sample/effect size to 200 if time is not a concern, b) select only a few effect sizes/sampl</w:t>
+      </w:r>
+      <w:r>
+        <w:rPr>
+          <w:rFonts w:ascii="Times New Roman" w:hAnsi="Times New Roman" w:cs="Times New Roman"/>
+        </w:rPr>
+        <w:t>e sizes for simulation (e.g., based on prior results documented in the app), c) set final planned sample size slightly higher than their target power (e.g., + .05-.10), and d) conduct a couple simulation runs (e.g., one with default settings to get a gener</w:t>
+      </w:r>
+      <w:r>
+        <w:rPr>
+          <w:rFonts w:ascii="Times New Roman" w:hAnsi="Times New Roman" w:cs="Times New Roman"/>
+        </w:rPr>
+        <w:t>al idea of the sample size, then a finer-grained simulation including only a few sample sizes and using more simulations &amp; bootstrap iterations).</w:t>
+      </w:r>
+    </w:p>
+    <w:p>
+      <w:pPr>
+        <w:pStyle w:val="Heading2"/>
+        <w:rPr>
+          <w:rFonts w:ascii="Times New Roman" w:hAnsi="Times New Roman" w:cs="Times New Roman"/>
+        </w:rPr>
+      </w:pPr>
+      <w:bookmarkStart w:id="5" w:name="references"/>
       <w:bookmarkEnd w:id="4"/>
+      <w:r>
+        <w:rPr>
+          <w:rFonts w:ascii="Times New Roman" w:hAnsi="Times New Roman" w:cs="Times New Roman"/>
+        </w:rPr>
+        <w:t>References</w:t>
+      </w:r>
+    </w:p>
+    <w:p>
+      <w:pPr>
+        <w:pStyle w:val="FirstParagraph"/>
+        <w:rPr>
+          <w:rFonts w:ascii="Times New Roman" w:hAnsi="Times New Roman" w:cs="Times New Roman"/>
+        </w:rPr>
+      </w:pPr>
+      <w:r>
+        <w:rPr>
+          <w:rFonts w:ascii="Times New Roman" w:hAnsi="Times New Roman" w:cs="Times New Roman"/>
+          <w:b/>
+          <w:bCs/>
+        </w:rPr>
+        <w:t>Akan, M., Robinson, M.M., Mickes, L., Wixted, J.T., &amp; Benjamin, A.S. (2021).</w:t>
+      </w:r>
+      <w:r>
+        <w:rPr>
+          <w:rFonts w:ascii="Times New Roman" w:hAnsi="Times New Roman" w:cs="Times New Roman"/>
+        </w:rPr>
+        <w:t xml:space="preserve"> The effect of lineup s</w:t>
+      </w:r>
+      <w:r>
+        <w:rPr>
+          <w:rFonts w:ascii="Times New Roman" w:hAnsi="Times New Roman" w:cs="Times New Roman"/>
+        </w:rPr>
+        <w:t xml:space="preserve">ize on eyewitness identification. </w:t>
+      </w:r>
+      <w:r>
+        <w:rPr>
+          <w:rFonts w:ascii="Times New Roman" w:hAnsi="Times New Roman" w:cs="Times New Roman"/>
+          <w:i/>
+          <w:iCs/>
+        </w:rPr>
+        <w:t>Journal of Experimental Psychology: Applied, 27</w:t>
+      </w:r>
+      <w:r>
+        <w:rPr>
+          <w:rFonts w:ascii="Times New Roman" w:hAnsi="Times New Roman" w:cs="Times New Roman"/>
+        </w:rPr>
+        <w:t xml:space="preserve">(2), 369-392. </w:t>
+      </w:r>
+      <w:hyperlink r:id="rId15">
+        <w:r>
+          <w:rPr>
+            <w:rStyle w:val="Hyperlink"/>
+            <w:rFonts w:ascii="Times New Roman" w:hAnsi="Times New Roman" w:cs="Times New Roman"/>
+          </w:rPr>
+          <w:t>https://doi.org/10.1037/xap0000340</w:t>
+        </w:r>
+      </w:hyperlink>
+    </w:p>
+    <w:p>
+      <w:pPr>
+        <w:pStyle w:val="BodyText"/>
+        <w:rPr>
+          <w:rFonts w:ascii="Times New Roman" w:hAnsi="Times New Roman" w:cs="Times New Roman"/>
+        </w:rPr>
+      </w:pPr>
+      <w:r>
+        <w:rPr>
+          <w:rFonts w:ascii="Times New Roman" w:hAnsi="Times New Roman" w:cs="Times New Roman"/>
+          <w:b/>
+          <w:bCs/>
+        </w:rPr>
+        <w:t>Colloff, M.F., Wade, K.A., Strange, D., &amp; Wixted, J.T. (2018).</w:t>
+      </w:r>
+      <w:r>
+        <w:rPr>
+          <w:rFonts w:ascii="Times New Roman" w:hAnsi="Times New Roman" w:cs="Times New Roman"/>
+        </w:rPr>
+        <w:t xml:space="preserve"> Filler-si</w:t>
+      </w:r>
+      <w:r>
+        <w:rPr>
+          <w:rFonts w:ascii="Times New Roman" w:hAnsi="Times New Roman" w:cs="Times New Roman"/>
+        </w:rPr>
+        <w:t xml:space="preserve">phoning theory does not predict the effect of lineup fairness on the ability to discriminate innocent from guilty suspects: Reply to Smith, Wells, Smalarz, and Lampinen (2018). </w:t>
+      </w:r>
+      <w:r>
+        <w:rPr>
+          <w:rFonts w:ascii="Times New Roman" w:hAnsi="Times New Roman" w:cs="Times New Roman"/>
+          <w:i/>
+          <w:iCs/>
+        </w:rPr>
+        <w:t>Psychological Science, 29</w:t>
+      </w:r>
+      <w:r>
+        <w:rPr>
+          <w:rFonts w:ascii="Times New Roman" w:hAnsi="Times New Roman" w:cs="Times New Roman"/>
+        </w:rPr>
+        <w:t>(9), 1552-1557. DOI: 10.1177/0956797618786459</w:t>
+      </w:r>
+    </w:p>
+    <w:p>
+      <w:pPr>
+        <w:pStyle w:val="BodyText"/>
+        <w:rPr>
+          <w:rFonts w:ascii="Times New Roman" w:hAnsi="Times New Roman" w:cs="Times New Roman"/>
+        </w:rPr>
+      </w:pPr>
+      <w:r>
+        <w:rPr>
+          <w:rFonts w:ascii="Times New Roman" w:hAnsi="Times New Roman" w:cs="Times New Roman"/>
+          <w:b/>
+          <w:bCs/>
+        </w:rPr>
+        <w:t>Colloff,</w:t>
+      </w:r>
+      <w:r>
+        <w:rPr>
+          <w:rFonts w:ascii="Times New Roman" w:hAnsi="Times New Roman" w:cs="Times New Roman"/>
+          <w:b/>
+          <w:bCs/>
+        </w:rPr>
+        <w:t xml:space="preserve"> M.F., Wilson, B.M., Seale-Carlisle, T.M., &amp; Wixted, J.T. (2021a).</w:t>
+      </w:r>
+      <w:r>
+        <w:rPr>
+          <w:rFonts w:ascii="Times New Roman" w:hAnsi="Times New Roman" w:cs="Times New Roman"/>
+        </w:rPr>
+        <w:t xml:space="preserve"> Optimizing the selection of fillers in police lineups. </w:t>
+      </w:r>
+      <w:r>
+        <w:rPr>
+          <w:rFonts w:ascii="Times New Roman" w:hAnsi="Times New Roman" w:cs="Times New Roman"/>
+          <w:i/>
+          <w:iCs/>
+        </w:rPr>
+        <w:t>PNAS, 188</w:t>
+      </w:r>
+      <w:r>
+        <w:rPr>
+          <w:rFonts w:ascii="Times New Roman" w:hAnsi="Times New Roman" w:cs="Times New Roman"/>
+        </w:rPr>
+        <w:t>(8), e2017292118. DOI: 10.1073/pnas.2017292118</w:t>
+      </w:r>
+    </w:p>
+    <w:p>
+      <w:pPr>
+        <w:pStyle w:val="BodyText"/>
+        <w:rPr>
+          <w:rFonts w:ascii="Times New Roman" w:hAnsi="Times New Roman" w:cs="Times New Roman"/>
+        </w:rPr>
+      </w:pPr>
+      <w:r>
+        <w:rPr>
+          <w:rFonts w:ascii="Times New Roman" w:hAnsi="Times New Roman" w:cs="Times New Roman"/>
+          <w:b/>
+          <w:bCs/>
+        </w:rPr>
+        <w:t xml:space="preserve">Colloff, M.F., Seale-Carlise, T.M., Karoğlu, N., Rockey, J.C., Smith, H.M.J., </w:t>
+      </w:r>
+      <w:r>
+        <w:rPr>
+          <w:rFonts w:ascii="Times New Roman" w:hAnsi="Times New Roman" w:cs="Times New Roman"/>
+          <w:b/>
+          <w:bCs/>
+        </w:rPr>
+        <w:t>Smith, L., Maltby, J., Yaremenko, S., &amp; Flowe, H.D. (2021b).</w:t>
+      </w:r>
+      <w:r>
+        <w:rPr>
+          <w:rFonts w:ascii="Times New Roman" w:hAnsi="Times New Roman" w:cs="Times New Roman"/>
+        </w:rPr>
+        <w:t xml:space="preserve"> Perpetrator pose reinstatement during a lineup test increases discrimination accuracy. </w:t>
+      </w:r>
+      <w:r>
+        <w:rPr>
+          <w:rFonts w:ascii="Times New Roman" w:hAnsi="Times New Roman" w:cs="Times New Roman"/>
+          <w:i/>
+          <w:iCs/>
+        </w:rPr>
+        <w:t>Scientific Reports, 11</w:t>
+      </w:r>
+      <w:r>
+        <w:rPr>
+          <w:rFonts w:ascii="Times New Roman" w:hAnsi="Times New Roman" w:cs="Times New Roman"/>
+        </w:rPr>
+        <w:t xml:space="preserve">(13830). </w:t>
+      </w:r>
+      <w:hyperlink r:id="rId16">
+        <w:r>
+          <w:rPr>
+            <w:rStyle w:val="Hyperlink"/>
+            <w:rFonts w:ascii="Times New Roman" w:hAnsi="Times New Roman" w:cs="Times New Roman"/>
+          </w:rPr>
+          <w:t>https://doi.org/10.1038/s41598-021-92509-0</w:t>
+        </w:r>
+      </w:hyperlink>
+    </w:p>
+    <w:p>
+      <w:pPr>
+        <w:pStyle w:val="BodyText"/>
+        <w:rPr>
+          <w:rFonts w:ascii="Times New Roman" w:hAnsi="Times New Roman" w:cs="Times New Roman"/>
+        </w:rPr>
+      </w:pPr>
+      <w:r>
+        <w:rPr>
+          <w:rFonts w:ascii="Times New Roman" w:hAnsi="Times New Roman" w:cs="Times New Roman"/>
+          <w:b/>
+          <w:bCs/>
+        </w:rPr>
+        <w:t>Morgan, D.P., Tamminen, J., Seale-Carlisle, T.M., &amp; Mickes, L. (2019).</w:t>
+      </w:r>
+      <w:r>
+        <w:rPr>
+          <w:rFonts w:ascii="Times New Roman" w:hAnsi="Times New Roman" w:cs="Times New Roman"/>
+        </w:rPr>
+        <w:t xml:space="preserve"> The impact of sleep on eyewitness identifications. </w:t>
+      </w:r>
+      <w:r>
+        <w:rPr>
+          <w:rFonts w:ascii="Times New Roman" w:hAnsi="Times New Roman" w:cs="Times New Roman"/>
+          <w:i/>
+          <w:iCs/>
+        </w:rPr>
+        <w:t>R. Soc. Open Sci., 6</w:t>
+      </w:r>
+      <w:r>
+        <w:rPr>
+          <w:rFonts w:ascii="Times New Roman" w:hAnsi="Times New Roman" w:cs="Times New Roman"/>
+        </w:rPr>
+        <w:t xml:space="preserve">(17051). </w:t>
+      </w:r>
+      <w:hyperlink r:id="rId17">
+        <w:r>
+          <w:rPr>
+            <w:rStyle w:val="Hyperlink"/>
+            <w:rFonts w:ascii="Times New Roman" w:hAnsi="Times New Roman" w:cs="Times New Roman"/>
+          </w:rPr>
+          <w:t>http://dx.doi.org/10.1098/rsos.170501</w:t>
+        </w:r>
+      </w:hyperlink>
+      <w:bookmarkEnd w:id="5"/>
     </w:p>
     <w:sectPr>
       <w:pgSz w:w="12240" w:h="15840"/>
@@ -547,7 +1008,7 @@
   <w:abstractNum w:abstractNumId="0" w15:restartNumberingAfterBreak="0">
     <w:nsid w:val="2C1AE401"/>
     <w:multiLevelType w:val="multilevel"/>
-    <w:tmpl w:val="1C8C90A2"/>
+    <w:tmpl w:val="EF4CC4BE"/>
     <w:lvl w:ilvl="0">
       <w:numFmt w:val="bullet"/>
       <w:lvlText w:val=" "/>

</xml_diff>

<commit_message>
Fixed citation in app testing results
</commit_message>
<xml_diff>
--- a/Dataset testing and reports/powe(R)OC Testing Results.docx
+++ b/Dataset testing and reports/powe(R)OC Testing Results.docx
@@ -150,7 +150,7 @@
           <w:noProof/>
         </w:rPr>
         <w:drawing>
-          <wp:inline distT="0" distB="0" distL="0" distR="0" wp14:anchorId="391F6FFB" wp14:editId="0617B1F9">
+          <wp:inline distT="0" distB="0" distL="0" distR="0" wp14:anchorId="18B6AF36" wp14:editId="336C5DF2">
             <wp:extent cx="5334000" cy="4000499"/>
             <wp:effectExtent l="0" t="0" r="0" b="0"/>
             <wp:docPr id="1" name="Picture"/>
@@ -267,7 +267,7 @@
           <w:noProof/>
         </w:rPr>
         <w:drawing>
-          <wp:inline distT="0" distB="0" distL="0" distR="0" wp14:anchorId="5613635D" wp14:editId="40D7D2AF">
+          <wp:inline distT="0" distB="0" distL="0" distR="0" wp14:anchorId="5F5CD0A6" wp14:editId="06BD51F1">
             <wp:extent cx="5334000" cy="5334000"/>
             <wp:effectExtent l="0" t="0" r="0" b="0"/>
             <wp:docPr id="2" name="Picture"/>
@@ -368,13 +368,13 @@
         <w:rPr>
           <w:rFonts w:ascii="Times New Roman" w:hAnsi="Times New Roman" w:cs="Times New Roman"/>
         </w:rPr>
-        <w:t>ion runs of a dataset with a prespecified null effect (using the “Medium Similarity” condition from Colloff et al., 2021 as a base) to compare with the normative Type I Error Rate of .05, all under the three different simulation conditions. These power est</w:t>
-      </w:r>
-      <w:r>
-        <w:rPr>
-          <w:rFonts w:ascii="Times New Roman" w:hAnsi="Times New Roman" w:cs="Times New Roman"/>
-        </w:rPr>
-        <w:t>imates are plotted below:</w:t>
+        <w:t>ion runs of a dataset with a prespecified null effect (using the “Medium Similarity” condition from Colloff et al., 2021a as a base) to compare with the normative Type I Error Rate of .05, all under the three different simulation conditions. These power es</w:t>
+      </w:r>
+      <w:r>
+        <w:rPr>
+          <w:rFonts w:ascii="Times New Roman" w:hAnsi="Times New Roman" w:cs="Times New Roman"/>
+        </w:rPr>
+        <w:t>timates are plotted below:</w:t>
       </w:r>
     </w:p>
     <w:p>
@@ -390,7 +390,7 @@
           <w:noProof/>
         </w:rPr>
         <w:drawing>
-          <wp:inline distT="0" distB="0" distL="0" distR="0" wp14:anchorId="32BA4CA1" wp14:editId="301A9A26">
+          <wp:inline distT="0" distB="0" distL="0" distR="0" wp14:anchorId="27FD31AA" wp14:editId="3767198E">
             <wp:extent cx="5334000" cy="5334000"/>
             <wp:effectExtent l="0" t="0" r="0" b="0"/>
             <wp:docPr id="3" name="Picture"/>
@@ -443,13 +443,13 @@
         <w:rPr>
           <w:rFonts w:ascii="Times New Roman" w:hAnsi="Times New Roman" w:cs="Times New Roman"/>
         </w:rPr>
-        <w:t>Power estimates differed slightly across the different simulation conditions, but no clear patterns emerged. In these examples, the maximum range of estimated power was .10. Importantly, power estimates in the two null effect si</w:t>
-      </w:r>
-      <w:r>
-        <w:rPr>
-          <w:rFonts w:ascii="Times New Roman" w:hAnsi="Times New Roman" w:cs="Times New Roman"/>
-        </w:rPr>
-        <w:t>mulations were close to the nominal Type I Error Rate of .05 (though the non-default settings resulted in slightly higher estimates).</w:t>
+        <w:t>Power estimates differed slightly across the different simulation conditions, but no clear patterns emerged. In these examples, the maximum range of estimated power was .10. Importantly, power estimates in the two null effect s</w:t>
+      </w:r>
+      <w:r>
+        <w:rPr>
+          <w:rFonts w:ascii="Times New Roman" w:hAnsi="Times New Roman" w:cs="Times New Roman"/>
+        </w:rPr>
+        <w:t>imulations were close to the nominal Type I Error Rate of .05 (though the non-default settings resulted in slightly higher estimates).</w:t>
       </w:r>
     </w:p>
     <w:p>
@@ -479,19 +479,19 @@
         <w:rPr>
           <w:rFonts w:ascii="Times New Roman" w:hAnsi="Times New Roman" w:cs="Times New Roman"/>
         </w:rPr>
-        <w:t>Finally, I examined the behaviour of the different simulation settings for a ful</w:t>
-      </w:r>
-      <w:r>
-        <w:rPr>
-          <w:rFonts w:ascii="Times New Roman" w:hAnsi="Times New Roman" w:cs="Times New Roman"/>
-        </w:rPr>
-        <w:t>l simulation example (i.e., involving multiple N’s/sample sizes). I simulated power for 5 effect sizes and 3 sample sizes, again using the “Medium Similarity” condition data from Colloff et al. (2021) as a base. For each simulation setting I ran two simula</w:t>
-      </w:r>
-      <w:r>
-        <w:rPr>
-          <w:rFonts w:ascii="Times New Roman" w:hAnsi="Times New Roman" w:cs="Times New Roman"/>
-        </w:rPr>
-        <w:t>tions to get a basic idea of run-to-run consistency. First, the hypothetical ROCs that were tested for this analysis:</w:t>
+        <w:t>Finally, I examined the behaviour of the different simulation settings for a fu</w:t>
+      </w:r>
+      <w:r>
+        <w:rPr>
+          <w:rFonts w:ascii="Times New Roman" w:hAnsi="Times New Roman" w:cs="Times New Roman"/>
+        </w:rPr>
+        <w:t>ll simulation example (i.e., involving multiple N’s/sample sizes). I simulated power for 5 effect sizes and 3 sample sizes (1000, 3000, 5000), again using the “Medium Similarity” condition data from Colloff et al. (2021a) as a base. For each simulation set</w:t>
+      </w:r>
+      <w:r>
+        <w:rPr>
+          <w:rFonts w:ascii="Times New Roman" w:hAnsi="Times New Roman" w:cs="Times New Roman"/>
+        </w:rPr>
+        <w:t>ting I ran two simulations to get a basic idea of run-to-run consistency. First, the hypothetical ROCs that were tested for this analysis:</w:t>
       </w:r>
     </w:p>
     <w:p>
@@ -507,7 +507,7 @@
           <w:noProof/>
         </w:rPr>
         <w:drawing>
-          <wp:inline distT="0" distB="0" distL="0" distR="0" wp14:anchorId="07987F98" wp14:editId="0063B141">
+          <wp:inline distT="0" distB="0" distL="0" distR="0" wp14:anchorId="094C2B6A" wp14:editId="4A2A3848">
             <wp:extent cx="5334000" cy="3810000"/>
             <wp:effectExtent l="0" t="0" r="0" b="0"/>
             <wp:docPr id="4" name="Picture"/>
@@ -576,7 +576,7 @@
           <w:noProof/>
         </w:rPr>
         <w:drawing>
-          <wp:inline distT="0" distB="0" distL="0" distR="0" wp14:anchorId="0B93C596" wp14:editId="3F0FBD19">
+          <wp:inline distT="0" distB="0" distL="0" distR="0" wp14:anchorId="50BDF387" wp14:editId="223465ED">
             <wp:extent cx="5334000" cy="3555999"/>
             <wp:effectExtent l="0" t="0" r="0" b="0"/>
             <wp:docPr id="5" name="Picture"/>
@@ -629,25 +629,25 @@
         <w:rPr>
           <w:rFonts w:ascii="Times New Roman" w:hAnsi="Times New Roman" w:cs="Times New Roman"/>
         </w:rPr>
-        <w:t>These simulations result in the same general expected pattern, but there are a few things wo</w:t>
-      </w:r>
-      <w:r>
-        <w:rPr>
-          <w:rFonts w:ascii="Times New Roman" w:hAnsi="Times New Roman" w:cs="Times New Roman"/>
-        </w:rPr>
-        <w:t>rth noting. First, it appears that the default settings (though the fastest for simulation) result in a good amount of run-to-run variability, and a violation of power simulation expectations (i.e., higher power for a smaller effect size with the same samp</w:t>
-      </w:r>
-      <w:r>
-        <w:rPr>
-          <w:rFonts w:ascii="Times New Roman" w:hAnsi="Times New Roman" w:cs="Times New Roman"/>
-        </w:rPr>
-        <w:t>le size). Between increasing the bootstrap iterations and increasing the # of sims, increasing the # of sims seems to result in more run-to-run consistency while maintaining the expected patterns of results, at the cost of increasing the required simulatio</w:t>
-      </w:r>
-      <w:r>
-        <w:rPr>
-          <w:rFonts w:ascii="Times New Roman" w:hAnsi="Times New Roman" w:cs="Times New Roman"/>
-        </w:rPr>
-        <w:t>n time. At least in these examples, upping the default values of both NSims and NIter did not seem to offer substantial benefit over increasing NSims, and increasing NSims beyond 200 did not seem to result in a substantial gain.</w:t>
+        <w:t>These simulations result in the same general expected pattern, but ther</w:t>
+      </w:r>
+      <w:r>
+        <w:rPr>
+          <w:rFonts w:ascii="Times New Roman" w:hAnsi="Times New Roman" w:cs="Times New Roman"/>
+        </w:rPr>
+        <w:t>e are a few things worth noting. First, it appears that the default settings (though the fastest for simulation) result in a good amount of run-to-run variability, and a violation of power simulation expectations (i.e., higher power for a smaller effect si</w:t>
+      </w:r>
+      <w:r>
+        <w:rPr>
+          <w:rFonts w:ascii="Times New Roman" w:hAnsi="Times New Roman" w:cs="Times New Roman"/>
+        </w:rPr>
+        <w:t>ze with the same sample size). Between increasing the bootstrap iterations and increasing the # of sims, increasing the # of sims seems to result in more run-to-run consistency while maintaining the expected patterns of results, at the cost of increasing t</w:t>
+      </w:r>
+      <w:r>
+        <w:rPr>
+          <w:rFonts w:ascii="Times New Roman" w:hAnsi="Times New Roman" w:cs="Times New Roman"/>
+        </w:rPr>
+        <w:t>he required simulation time. At least in these examples, upping the default values of both NSims and NIter did not seem to offer substantial benefit over increasing NSims, and increasing NSims beyond 200 did not seem to result in a substantial gain.</w:t>
       </w:r>
     </w:p>
     <w:p>
@@ -663,7 +663,13 @@
         <w:rPr>
           <w:rFonts w:ascii="Times New Roman" w:hAnsi="Times New Roman" w:cs="Times New Roman"/>
         </w:rPr>
-        <w:t>Recommendations for users</w:t>
+        <w:t>Recomm</w:t>
+      </w:r>
+      <w:r>
+        <w:rPr>
+          <w:rFonts w:ascii="Times New Roman" w:hAnsi="Times New Roman" w:cs="Times New Roman"/>
+        </w:rPr>
+        <w:t>endations for users</w:t>
       </w:r>
     </w:p>
     <w:p>
@@ -677,25 +683,19 @@
         <w:rPr>
           <w:rFonts w:ascii="Times New Roman" w:hAnsi="Times New Roman" w:cs="Times New Roman"/>
         </w:rPr>
-        <w:t>I</w:t>
-      </w:r>
-      <w:r>
-        <w:rPr>
-          <w:rFonts w:ascii="Times New Roman" w:hAnsi="Times New Roman" w:cs="Times New Roman"/>
-        </w:rPr>
-        <w:t>n light of these testing results, I recommend that users: a) Use the default simulation parameters if analysis time is a concern, but to up the # of simulations per sample/effect size to 200 if time is not a concern, b) select only a few effect sizes/sampl</w:t>
-      </w:r>
-      <w:r>
-        <w:rPr>
-          <w:rFonts w:ascii="Times New Roman" w:hAnsi="Times New Roman" w:cs="Times New Roman"/>
-        </w:rPr>
-        <w:t>e sizes for simulation (e.g., based on prior results documented in the app), c) set final planned sample size slightly higher than their target power (e.g., + .05-.10), and d) conduct a couple simulation runs (e.g., one with default settings to get a gener</w:t>
-      </w:r>
-      <w:r>
-        <w:rPr>
-          <w:rFonts w:ascii="Times New Roman" w:hAnsi="Times New Roman" w:cs="Times New Roman"/>
-        </w:rPr>
-        <w:t>al idea of the sample size, then a finer-grained simulation including only a few sample sizes and using more simulations &amp; bootstrap iterations).</w:t>
+        <w:t>In light of these testing results, I recommend that users: a) Use the default simulation parameters if analysis time is a concern, but to up the # of simulations per sample/effect size to 200 if time is not a concern, b) select only a f</w:t>
+      </w:r>
+      <w:r>
+        <w:rPr>
+          <w:rFonts w:ascii="Times New Roman" w:hAnsi="Times New Roman" w:cs="Times New Roman"/>
+        </w:rPr>
+        <w:t>ew effect sizes/sample sizes for simulation (e.g., based on prior results documented in the app), c) set final planned sample size slightly higher than their target power (e.g., + .05-.10), and d) conduct a couple simulation runs (e.g., one with default se</w:t>
+      </w:r>
+      <w:r>
+        <w:rPr>
+          <w:rFonts w:ascii="Times New Roman" w:hAnsi="Times New Roman" w:cs="Times New Roman"/>
+        </w:rPr>
+        <w:t>ttings to get a general idea of the sample size, then a finer-grained simulation including only a few sample sizes and using more simulations &amp; bootstrap iterations).</w:t>
       </w:r>
     </w:p>
     <w:p>
@@ -733,13 +733,13 @@
         <w:rPr>
           <w:rFonts w:ascii="Times New Roman" w:hAnsi="Times New Roman" w:cs="Times New Roman"/>
         </w:rPr>
-        <w:t xml:space="preserve"> The effect of lineup s</w:t>
-      </w:r>
-      <w:r>
-        <w:rPr>
-          <w:rFonts w:ascii="Times New Roman" w:hAnsi="Times New Roman" w:cs="Times New Roman"/>
-        </w:rPr>
-        <w:t xml:space="preserve">ize on eyewitness identification. </w:t>
+        <w:t xml:space="preserve"> T</w:t>
+      </w:r>
+      <w:r>
+        <w:rPr>
+          <w:rFonts w:ascii="Times New Roman" w:hAnsi="Times New Roman" w:cs="Times New Roman"/>
+        </w:rPr>
+        <w:t xml:space="preserve">he effect of lineup size on eyewitness identification. </w:t>
       </w:r>
       <w:r>
         <w:rPr>
@@ -778,19 +778,21 @@
           <w:b/>
           <w:bCs/>
         </w:rPr>
-        <w:t>Colloff, M.F., Wade, K.A., Strange, D., &amp; Wixted, J.T. (2018).</w:t>
-      </w:r>
-      <w:r>
-        <w:rPr>
-          <w:rFonts w:ascii="Times New Roman" w:hAnsi="Times New Roman" w:cs="Times New Roman"/>
-        </w:rPr>
-        <w:t xml:space="preserve"> Filler-si</w:t>
-      </w:r>
-      <w:r>
-        <w:rPr>
-          <w:rFonts w:ascii="Times New Roman" w:hAnsi="Times New Roman" w:cs="Times New Roman"/>
-        </w:rPr>
-        <w:t xml:space="preserve">phoning theory does not predict the effect of lineup fairness on the ability to discriminate innocent from guilty suspects: Reply to Smith, Wells, Smalarz, and Lampinen (2018). </w:t>
+        <w:t>Colloff, M.F., Wade, K.A., Strange, D., &amp; Wixted, J</w:t>
+      </w:r>
+      <w:r>
+        <w:rPr>
+          <w:rFonts w:ascii="Times New Roman" w:hAnsi="Times New Roman" w:cs="Times New Roman"/>
+          <w:b/>
+          <w:bCs/>
+        </w:rPr>
+        <w:t>.T. (2018).</w:t>
+      </w:r>
+      <w:r>
+        <w:rPr>
+          <w:rFonts w:ascii="Times New Roman" w:hAnsi="Times New Roman" w:cs="Times New Roman"/>
+        </w:rPr>
+        <w:t xml:space="preserve"> Filler-siphoning theory does not predict the effect of lineup fairness on the ability to discriminate innocent from guilty suspects: Reply to Smith, Wells, Smalarz, and Lampinen (2018). </w:t>
       </w:r>
       <w:r>
         <w:rPr>
@@ -804,7 +806,13 @@
         <w:rPr>
           <w:rFonts w:ascii="Times New Roman" w:hAnsi="Times New Roman" w:cs="Times New Roman"/>
         </w:rPr>
-        <w:t>(9), 1552-1557. DOI: 10.1177/0956797618786459</w:t>
+        <w:t>(9), 1552-1557. DOI: 10.1177/0956</w:t>
+      </w:r>
+      <w:r>
+        <w:rPr>
+          <w:rFonts w:ascii="Times New Roman" w:hAnsi="Times New Roman" w:cs="Times New Roman"/>
+        </w:rPr>
+        <w:t>797618786459</w:t>
       </w:r>
     </w:p>
     <w:p>
@@ -820,59 +828,51 @@
           <w:b/>
           <w:bCs/>
         </w:rPr>
-        <w:t>Colloff,</w:t>
-      </w:r>
+        <w:t>Colloff, M.F., Wilson, B.M., Seale-Carlisle, T.M., &amp; Wixted, J.T. (2021a).</w:t>
+      </w:r>
+      <w:r>
+        <w:rPr>
+          <w:rFonts w:ascii="Times New Roman" w:hAnsi="Times New Roman" w:cs="Times New Roman"/>
+        </w:rPr>
+        <w:t xml:space="preserve"> Optimizing the selection of fillers in police lineups. </w:t>
+      </w:r>
+      <w:r>
+        <w:rPr>
+          <w:rFonts w:ascii="Times New Roman" w:hAnsi="Times New Roman" w:cs="Times New Roman"/>
+          <w:i/>
+          <w:iCs/>
+        </w:rPr>
+        <w:t>PNAS, 188</w:t>
+      </w:r>
+      <w:r>
+        <w:rPr>
+          <w:rFonts w:ascii="Times New Roman" w:hAnsi="Times New Roman" w:cs="Times New Roman"/>
+        </w:rPr>
+        <w:t>(8), e2017292118. DOI: 10.1073/pnas.2017292118</w:t>
+      </w:r>
+    </w:p>
+    <w:p>
+      <w:pPr>
+        <w:pStyle w:val="BodyText"/>
+        <w:rPr>
+          <w:rFonts w:ascii="Times New Roman" w:hAnsi="Times New Roman" w:cs="Times New Roman"/>
+        </w:rPr>
+      </w:pPr>
       <w:r>
         <w:rPr>
           <w:rFonts w:ascii="Times New Roman" w:hAnsi="Times New Roman" w:cs="Times New Roman"/>
           <w:b/>
           <w:bCs/>
         </w:rPr>
-        <w:t xml:space="preserve"> M.F., Wilson, B.M., Seale-Carlisle, T.M., &amp; Wixted, J.T. (2021a).</w:t>
-      </w:r>
-      <w:r>
-        <w:rPr>
-          <w:rFonts w:ascii="Times New Roman" w:hAnsi="Times New Roman" w:cs="Times New Roman"/>
-        </w:rPr>
-        <w:t xml:space="preserve"> Optimizing the selection of fillers in police lineups. </w:t>
-      </w:r>
-      <w:r>
-        <w:rPr>
-          <w:rFonts w:ascii="Times New Roman" w:hAnsi="Times New Roman" w:cs="Times New Roman"/>
-          <w:i/>
-          <w:iCs/>
-        </w:rPr>
-        <w:t>PNAS, 188</w:t>
-      </w:r>
-      <w:r>
-        <w:rPr>
-          <w:rFonts w:ascii="Times New Roman" w:hAnsi="Times New Roman" w:cs="Times New Roman"/>
-        </w:rPr>
-        <w:t>(8), e2017292118. DOI: 10.1073/pnas.2017292118</w:t>
-      </w:r>
-    </w:p>
-    <w:p>
-      <w:pPr>
-        <w:pStyle w:val="BodyText"/>
-        <w:rPr>
-          <w:rFonts w:ascii="Times New Roman" w:hAnsi="Times New Roman" w:cs="Times New Roman"/>
-        </w:rPr>
-      </w:pPr>
+        <w:t xml:space="preserve">Colloff, M.F., Seale-Carlise, T.M., Karoğlu, N., Rockey, </w:t>
+      </w:r>
       <w:r>
         <w:rPr>
           <w:rFonts w:ascii="Times New Roman" w:hAnsi="Times New Roman" w:cs="Times New Roman"/>
           <w:b/>
           <w:bCs/>
         </w:rPr>
-        <w:t xml:space="preserve">Colloff, M.F., Seale-Carlise, T.M., Karoğlu, N., Rockey, J.C., Smith, H.M.J., </w:t>
-      </w:r>
-      <w:r>
-        <w:rPr>
-          <w:rFonts w:ascii="Times New Roman" w:hAnsi="Times New Roman" w:cs="Times New Roman"/>
-          <w:b/>
-          <w:bCs/>
-        </w:rPr>
-        <w:t>Smith, L., Maltby, J., Yaremenko, S., &amp; Flowe, H.D. (2021b).</w:t>
+        <w:t>J.C., Smith, H.M.J., Smith, L., Maltby, J., Yaremenko, S., &amp; Flowe, H.D. (2021b).</w:t>
       </w:r>
       <w:r>
         <w:rPr>
@@ -1008,7 +1008,7 @@
   <w:abstractNum w:abstractNumId="0" w15:restartNumberingAfterBreak="0">
     <w:nsid w:val="2C1AE401"/>
     <w:multiLevelType w:val="multilevel"/>
-    <w:tmpl w:val="EF4CC4BE"/>
+    <w:tmpl w:val="A8A2C7B6"/>
     <w:lvl w:ilvl="0">
       <w:numFmt w:val="bullet"/>
       <w:lvlText w:val=" "/>

</xml_diff>